<commit_message>
actualiza indicadores QS 2025
</commit_message>
<xml_diff>
--- a/Documentos/Indicadores QS/RESULTADOS INDICADORES QS 2024.docx
+++ b/Documentos/Indicadores QS/RESULTADOS INDICADORES QS 2024.docx
@@ -1,6 +1,6 @@
 
 <file path=word/document.xml><?xml version="1.0" encoding="utf-8"?>
-<w:document xmlns:wpc="http://schemas.microsoft.com/office/word/2010/wordprocessingCanvas" xmlns:cx="http://schemas.microsoft.com/office/drawing/2014/chartex" xmlns:cx1="http://schemas.microsoft.com/office/drawing/2015/9/8/chartex" xmlns:cx2="http://schemas.microsoft.com/office/drawing/2015/10/21/chartex" xmlns:cx3="http://schemas.microsoft.com/office/drawing/2016/5/9/chartex" xmlns:cx4="http://schemas.microsoft.com/office/drawing/2016/5/10/chartex" xmlns:cx5="http://schemas.microsoft.com/office/drawing/2016/5/11/chartex" xmlns:cx6="http://schemas.microsoft.com/office/drawing/2016/5/12/chartex" xmlns:cx7="http://schemas.microsoft.com/office/drawing/2016/5/13/chartex" xmlns:cx8="http://schemas.microsoft.com/office/drawing/2016/5/14/chartex" xmlns:mc="http://schemas.openxmlformats.org/markup-compatibility/2006" xmlns:aink="http://schemas.microsoft.com/office/drawing/2016/ink" xmlns:am3d="http://schemas.microsoft.com/office/drawing/2017/model3d" xmlns:o="urn:schemas-microsoft-com:office:office" xmlns:oel="http://schemas.microsoft.com/office/2019/extlst" xmlns:r="http://schemas.openxmlformats.org/officeDocument/2006/relationships" xmlns:m="http://schemas.openxmlformats.org/officeDocument/2006/math" xmlns:v="urn:schemas-microsoft-com:vml" xmlns:wp14="http://schemas.microsoft.com/office/word/2010/wordprocessingDrawing" xmlns:wp="http://schemas.openxmlformats.org/drawingml/2006/wordprocessingDrawing" xmlns:w10="urn:schemas-microsoft-com:office:word" xmlns:w="http://schemas.openxmlformats.org/wordprocessingml/2006/main" xmlns:w14="http://schemas.microsoft.com/office/word/2010/wordml" xmlns:w15="http://schemas.microsoft.com/office/word/2012/wordml" xmlns:w16cex="http://schemas.microsoft.com/office/word/2018/wordml/cex" xmlns:w16cid="http://schemas.microsoft.com/office/word/2016/wordml/cid" xmlns:w16="http://schemas.microsoft.com/office/word/2018/wordml" xmlns:w16du="http://schemas.microsoft.com/office/word/2023/wordml/word16du" xmlns:w16sdtdh="http://schemas.microsoft.com/office/word/2020/wordml/sdtdatahash" xmlns:w16se="http://schemas.microsoft.com/office/word/2015/wordml/symex" xmlns:wpg="http://schemas.microsoft.com/office/word/2010/wordprocessingGroup" xmlns:wpi="http://schemas.microsoft.com/office/word/2010/wordprocessingInk" xmlns:wne="http://schemas.microsoft.com/office/word/2006/wordml" xmlns:wps="http://schemas.microsoft.com/office/word/2010/wordprocessingShape" mc:Ignorable="w14 w15 w16se w16cid w16 w16cex w16sdtdh w16du wp14">
+<w:document xmlns:wpc="http://schemas.microsoft.com/office/word/2010/wordprocessingCanvas" xmlns:cx="http://schemas.microsoft.com/office/drawing/2014/chartex" xmlns:cx1="http://schemas.microsoft.com/office/drawing/2015/9/8/chartex" xmlns:cx2="http://schemas.microsoft.com/office/drawing/2015/10/21/chartex" xmlns:cx3="http://schemas.microsoft.com/office/drawing/2016/5/9/chartex" xmlns:cx4="http://schemas.microsoft.com/office/drawing/2016/5/10/chartex" xmlns:cx5="http://schemas.microsoft.com/office/drawing/2016/5/11/chartex" xmlns:cx6="http://schemas.microsoft.com/office/drawing/2016/5/12/chartex" xmlns:cx7="http://schemas.microsoft.com/office/drawing/2016/5/13/chartex" xmlns:cx8="http://schemas.microsoft.com/office/drawing/2016/5/14/chartex" xmlns:mc="http://schemas.openxmlformats.org/markup-compatibility/2006" xmlns:aink="http://schemas.microsoft.com/office/drawing/2016/ink" xmlns:am3d="http://schemas.microsoft.com/office/drawing/2017/model3d" xmlns:o="urn:schemas-microsoft-com:office:office" xmlns:r="http://schemas.openxmlformats.org/officeDocument/2006/relationships" xmlns:m="http://schemas.openxmlformats.org/officeDocument/2006/math" xmlns:v="urn:schemas-microsoft-com:vml" xmlns:wp14="http://schemas.microsoft.com/office/word/2010/wordprocessingDrawing" xmlns:wp="http://schemas.openxmlformats.org/drawingml/2006/wordprocessingDrawing" xmlns:w10="urn:schemas-microsoft-com:office:word" xmlns:w="http://schemas.openxmlformats.org/wordprocessingml/2006/main" xmlns:w14="http://schemas.microsoft.com/office/word/2010/wordml" xmlns:w15="http://schemas.microsoft.com/office/word/2012/wordml" xmlns:w16cex="http://schemas.microsoft.com/office/word/2018/wordml/cex" xmlns:w16cid="http://schemas.microsoft.com/office/word/2016/wordml/cid" xmlns:w16="http://schemas.microsoft.com/office/word/2018/wordml" xmlns:w16sdtdh="http://schemas.microsoft.com/office/word/2020/wordml/sdtdatahash" xmlns:w16se="http://schemas.microsoft.com/office/word/2015/wordml/symex" xmlns:wpg="http://schemas.microsoft.com/office/word/2010/wordprocessingGroup" xmlns:wpi="http://schemas.microsoft.com/office/word/2010/wordprocessingInk" xmlns:wne="http://schemas.microsoft.com/office/word/2006/wordml" xmlns:wps="http://schemas.microsoft.com/office/word/2010/wordprocessingShape" mc:Ignorable="w14 w15 w16se w16cid w16 w16cex w16sdtdh wp14">
   <w:body>
     <w:p>
       <w:pPr>
@@ -28,7 +28,7 @@
           <w:sz w:val="28"/>
           <w:szCs w:val="28"/>
         </w:rPr>
-        <w:t>3</w:t>
+        <w:t>4</w:t>
       </w:r>
     </w:p>
     <w:p>
@@ -71,7 +71,7 @@
           <w:i/>
           <w:iCs/>
         </w:rPr>
-        <w:t>6</w:t>
+        <w:t xml:space="preserve">7 </w:t>
       </w:r>
       <w:r>
         <w:rPr>
@@ -80,7 +80,7 @@
           <w:i/>
           <w:iCs/>
         </w:rPr>
-        <w:t xml:space="preserve"> </w:t>
+        <w:t>de 202</w:t>
       </w:r>
       <w:r>
         <w:rPr>
@@ -89,33 +89,37 @@
           <w:i/>
           <w:iCs/>
         </w:rPr>
-        <w:t>de 202</w:t>
-      </w:r>
-      <w:r>
-        <w:rPr>
+        <w:t>5</w:t>
+      </w:r>
+    </w:p>
+    <w:p>
+      <w:pPr>
+        <w:jc w:val="both"/>
+      </w:pPr>
+      <w:r>
+        <w:t>A</w:t>
+      </w:r>
+      <w:r>
+        <w:t xml:space="preserve"> continuación, se presentan los resultados de tres indicadores para ser reportados al Ranking QS. </w:t>
+      </w:r>
+    </w:p>
+    <w:p>
+      <w:pPr>
+        <w:shd w:val="clear" w:color="auto" w:fill="FFFFFF"/>
+        <w:spacing w:after="0" w:line="240" w:lineRule="auto"/>
+        <w:rPr>
+          <w:rFonts w:ascii="Tahoma" w:eastAsia="Times New Roman" w:hAnsi="Tahoma" w:cs="Tahoma"/>
           <w:b/>
           <w:bCs/>
           <w:i/>
           <w:iCs/>
-        </w:rPr>
-        <w:t>4</w:t>
-      </w:r>
-    </w:p>
-    <w:p>
-      <w:pPr>
-        <w:jc w:val="both"/>
-      </w:pPr>
-      <w:r>
-        <w:t>A</w:t>
-      </w:r>
-      <w:r>
-        <w:t xml:space="preserve"> continuación, se presentan los resultados de tres indicadores para ser reportados al Ranking QS. </w:t>
-      </w:r>
-    </w:p>
-    <w:p>
-      <w:pPr>
-        <w:shd w:val="clear" w:color="auto" w:fill="FFFFFF"/>
-        <w:spacing w:after="0" w:line="240" w:lineRule="auto"/>
+          <w:color w:val="222222"/>
+          <w:sz w:val="24"/>
+          <w:szCs w:val="24"/>
+          <w:lang w:val="es-MX" w:eastAsia="es-MX"/>
+        </w:rPr>
+      </w:pPr>
+      <w:r>
         <w:rPr>
           <w:rFonts w:ascii="Tahoma" w:eastAsia="Times New Roman" w:hAnsi="Tahoma" w:cs="Tahoma"/>
           <w:b/>
@@ -127,7 +131,8 @@
           <w:szCs w:val="24"/>
           <w:lang w:val="es-MX" w:eastAsia="es-MX"/>
         </w:rPr>
-      </w:pPr>
+        <w:t xml:space="preserve">Indicador 1. </w:t>
+      </w:r>
       <w:r>
         <w:rPr>
           <w:rFonts w:ascii="Tahoma" w:eastAsia="Times New Roman" w:hAnsi="Tahoma" w:cs="Tahoma"/>
@@ -140,20 +145,6 @@
           <w:szCs w:val="24"/>
           <w:lang w:val="es-MX" w:eastAsia="es-MX"/>
         </w:rPr>
-        <w:t xml:space="preserve">Indicador 1. </w:t>
-      </w:r>
-      <w:r>
-        <w:rPr>
-          <w:rFonts w:ascii="Tahoma" w:eastAsia="Times New Roman" w:hAnsi="Tahoma" w:cs="Tahoma"/>
-          <w:b/>
-          <w:bCs/>
-          <w:i/>
-          <w:iCs/>
-          <w:color w:val="222222"/>
-          <w:sz w:val="24"/>
-          <w:szCs w:val="24"/>
-          <w:lang w:val="es-MX" w:eastAsia="es-MX"/>
-        </w:rPr>
         <w:t>Tasa de graduación</w:t>
       </w:r>
     </w:p>
@@ -246,17 +237,7 @@
           <w:szCs w:val="24"/>
           <w:lang w:val="es-MX" w:eastAsia="es-MX"/>
         </w:rPr>
-        <w:t>7</w:t>
-      </w:r>
-      <w:r>
-        <w:rPr>
-          <w:rFonts w:ascii="Tahoma" w:eastAsia="Times New Roman" w:hAnsi="Tahoma" w:cs="Tahoma"/>
-          <w:color w:val="222222"/>
-          <w:sz w:val="24"/>
-          <w:szCs w:val="24"/>
-          <w:lang w:val="es-MX" w:eastAsia="es-MX"/>
-        </w:rPr>
-        <w:t>1</w:t>
+        <w:t>81</w:t>
       </w:r>
       <w:r>
         <w:rPr>
@@ -276,6 +257,66 @@
           <w:szCs w:val="24"/>
           <w:lang w:val="es-MX" w:eastAsia="es-MX"/>
         </w:rPr>
+        <w:t>91</w:t>
+      </w:r>
+      <w:r>
+        <w:rPr>
+          <w:rFonts w:ascii="Tahoma" w:eastAsia="Times New Roman" w:hAnsi="Tahoma" w:cs="Tahoma"/>
+          <w:color w:val="222222"/>
+          <w:sz w:val="24"/>
+          <w:szCs w:val="24"/>
+          <w:lang w:val="es-MX" w:eastAsia="es-MX"/>
+        </w:rPr>
+        <w:t>). Estas poblaciones se cruzaron con las poblaciones de graduados de</w:t>
+      </w:r>
+      <w:r>
+        <w:rPr>
+          <w:rFonts w:ascii="Tahoma" w:eastAsia="Times New Roman" w:hAnsi="Tahoma" w:cs="Tahoma"/>
+          <w:color w:val="222222"/>
+          <w:sz w:val="24"/>
+          <w:szCs w:val="24"/>
+          <w:lang w:val="es-MX" w:eastAsia="es-MX"/>
+        </w:rPr>
+        <w:t>l año 202</w:t>
+      </w:r>
+      <w:r>
+        <w:rPr>
+          <w:rFonts w:ascii="Tahoma" w:eastAsia="Times New Roman" w:hAnsi="Tahoma" w:cs="Tahoma"/>
+          <w:color w:val="222222"/>
+          <w:sz w:val="24"/>
+          <w:szCs w:val="24"/>
+          <w:lang w:val="es-MX" w:eastAsia="es-MX"/>
+        </w:rPr>
+        <w:t>3</w:t>
+      </w:r>
+      <w:r>
+        <w:rPr>
+          <w:rFonts w:ascii="Tahoma" w:eastAsia="Times New Roman" w:hAnsi="Tahoma" w:cs="Tahoma"/>
+          <w:color w:val="222222"/>
+          <w:sz w:val="24"/>
+          <w:szCs w:val="24"/>
+          <w:lang w:val="es-MX" w:eastAsia="es-MX"/>
+        </w:rPr>
+        <w:t xml:space="preserve"> </w:t>
+      </w:r>
+      <w:r>
+        <w:rPr>
+          <w:rFonts w:ascii="Tahoma" w:eastAsia="Times New Roman" w:hAnsi="Tahoma" w:cs="Tahoma"/>
+          <w:color w:val="222222"/>
+          <w:sz w:val="24"/>
+          <w:szCs w:val="24"/>
+          <w:lang w:val="es-MX" w:eastAsia="es-MX"/>
+        </w:rPr>
+        <w:t>para el caso de los matriculados por primera vez del año 201</w:t>
+      </w:r>
+      <w:r>
+        <w:rPr>
+          <w:rFonts w:ascii="Tahoma" w:eastAsia="Times New Roman" w:hAnsi="Tahoma" w:cs="Tahoma"/>
+          <w:color w:val="222222"/>
+          <w:sz w:val="24"/>
+          <w:szCs w:val="24"/>
+          <w:lang w:val="es-MX" w:eastAsia="es-MX"/>
+        </w:rPr>
         <w:t>8</w:t>
       </w:r>
       <w:r>
@@ -286,7 +327,17 @@
           <w:szCs w:val="24"/>
           <w:lang w:val="es-MX" w:eastAsia="es-MX"/>
         </w:rPr>
-        <w:t>1). Estas poblaciones se cruzaron con las poblaciones de graduados de</w:t>
+        <w:t xml:space="preserve">1 y </w:t>
+      </w:r>
+      <w:r>
+        <w:rPr>
+          <w:rFonts w:ascii="Tahoma" w:eastAsia="Times New Roman" w:hAnsi="Tahoma" w:cs="Tahoma"/>
+          <w:color w:val="222222"/>
+          <w:sz w:val="24"/>
+          <w:szCs w:val="24"/>
+          <w:lang w:val="es-MX" w:eastAsia="es-MX"/>
+        </w:rPr>
+        <w:t>graduados en pregrado de</w:t>
       </w:r>
       <w:r>
         <w:rPr>
@@ -306,77 +357,7 @@
           <w:szCs w:val="24"/>
           <w:lang w:val="es-MX" w:eastAsia="es-MX"/>
         </w:rPr>
-        <w:t>2</w:t>
-      </w:r>
-      <w:r>
-        <w:rPr>
-          <w:rFonts w:ascii="Tahoma" w:eastAsia="Times New Roman" w:hAnsi="Tahoma" w:cs="Tahoma"/>
-          <w:color w:val="222222"/>
-          <w:sz w:val="24"/>
-          <w:szCs w:val="24"/>
-          <w:lang w:val="es-MX" w:eastAsia="es-MX"/>
-        </w:rPr>
-        <w:t xml:space="preserve"> </w:t>
-      </w:r>
-      <w:r>
-        <w:rPr>
-          <w:rFonts w:ascii="Tahoma" w:eastAsia="Times New Roman" w:hAnsi="Tahoma" w:cs="Tahoma"/>
-          <w:color w:val="222222"/>
-          <w:sz w:val="24"/>
-          <w:szCs w:val="24"/>
-          <w:lang w:val="es-MX" w:eastAsia="es-MX"/>
-        </w:rPr>
-        <w:t>para el caso de los matriculados por primera vez del año 201</w:t>
-      </w:r>
-      <w:r>
-        <w:rPr>
-          <w:rFonts w:ascii="Tahoma" w:eastAsia="Times New Roman" w:hAnsi="Tahoma" w:cs="Tahoma"/>
-          <w:color w:val="222222"/>
-          <w:sz w:val="24"/>
-          <w:szCs w:val="24"/>
-          <w:lang w:val="es-MX" w:eastAsia="es-MX"/>
-        </w:rPr>
-        <w:t>7</w:t>
-      </w:r>
-      <w:r>
-        <w:rPr>
-          <w:rFonts w:ascii="Tahoma" w:eastAsia="Times New Roman" w:hAnsi="Tahoma" w:cs="Tahoma"/>
-          <w:color w:val="222222"/>
-          <w:sz w:val="24"/>
-          <w:szCs w:val="24"/>
-          <w:lang w:val="es-MX" w:eastAsia="es-MX"/>
-        </w:rPr>
-        <w:t xml:space="preserve">1 y </w:t>
-      </w:r>
-      <w:r>
-        <w:rPr>
-          <w:rFonts w:ascii="Tahoma" w:eastAsia="Times New Roman" w:hAnsi="Tahoma" w:cs="Tahoma"/>
-          <w:color w:val="222222"/>
-          <w:sz w:val="24"/>
-          <w:szCs w:val="24"/>
-          <w:lang w:val="es-MX" w:eastAsia="es-MX"/>
-        </w:rPr>
-        <w:t>graduados en pregrado de</w:t>
-      </w:r>
-      <w:r>
-        <w:rPr>
-          <w:rFonts w:ascii="Tahoma" w:eastAsia="Times New Roman" w:hAnsi="Tahoma" w:cs="Tahoma"/>
-          <w:color w:val="222222"/>
-          <w:sz w:val="24"/>
-          <w:szCs w:val="24"/>
-          <w:lang w:val="es-MX" w:eastAsia="es-MX"/>
-        </w:rPr>
-        <w:t>l año 202</w:t>
-      </w:r>
-      <w:r>
-        <w:rPr>
-          <w:rFonts w:ascii="Tahoma" w:eastAsia="Times New Roman" w:hAnsi="Tahoma" w:cs="Tahoma"/>
-          <w:color w:val="222222"/>
-          <w:sz w:val="24"/>
-          <w:szCs w:val="24"/>
-          <w:lang w:val="es-MX" w:eastAsia="es-MX"/>
-        </w:rPr>
-        <w:t>3</w:t>
+        <w:t>4</w:t>
       </w:r>
       <w:r>
         <w:rPr>
@@ -396,7 +377,7 @@
           <w:szCs w:val="24"/>
           <w:lang w:val="es-MX" w:eastAsia="es-MX"/>
         </w:rPr>
-        <w:t>8</w:t>
+        <w:t>9</w:t>
       </w:r>
       <w:r>
         <w:rPr>
@@ -547,50 +528,6 @@
                 <w:color w:val="222222"/>
                 <w:lang w:val="es-MX" w:eastAsia="es-MX"/>
               </w:rPr>
-              <w:t>171</w:t>
-            </w:r>
-          </w:p>
-        </w:tc>
-        <w:tc>
-          <w:tcPr>
-            <w:tcW w:w="698" w:type="dxa"/>
-          </w:tcPr>
-          <w:p>
-            <w:pPr>
-              <w:rPr>
-                <w:rFonts w:ascii="Tahoma" w:eastAsia="Times New Roman" w:hAnsi="Tahoma" w:cs="Tahoma"/>
-                <w:color w:val="222222"/>
-                <w:lang w:val="es-MX" w:eastAsia="es-MX"/>
-              </w:rPr>
-            </w:pPr>
-            <w:r>
-              <w:rPr>
-                <w:rFonts w:ascii="Tahoma" w:eastAsia="Times New Roman" w:hAnsi="Tahoma" w:cs="Tahoma"/>
-                <w:color w:val="222222"/>
-                <w:lang w:val="es-MX" w:eastAsia="es-MX"/>
-              </w:rPr>
-              <w:t>172</w:t>
-            </w:r>
-          </w:p>
-        </w:tc>
-        <w:tc>
-          <w:tcPr>
-            <w:tcW w:w="698" w:type="dxa"/>
-          </w:tcPr>
-          <w:p>
-            <w:pPr>
-              <w:rPr>
-                <w:rFonts w:ascii="Tahoma" w:eastAsia="Times New Roman" w:hAnsi="Tahoma" w:cs="Tahoma"/>
-                <w:color w:val="222222"/>
-                <w:lang w:val="es-MX" w:eastAsia="es-MX"/>
-              </w:rPr>
-            </w:pPr>
-            <w:r>
-              <w:rPr>
-                <w:rFonts w:ascii="Tahoma" w:eastAsia="Times New Roman" w:hAnsi="Tahoma" w:cs="Tahoma"/>
-                <w:color w:val="222222"/>
-                <w:lang w:val="es-MX" w:eastAsia="es-MX"/>
-              </w:rPr>
               <w:t>181</w:t>
             </w:r>
           </w:p>
@@ -641,7 +578,7 @@
         </w:tc>
         <w:tc>
           <w:tcPr>
-            <w:tcW w:w="577" w:type="dxa"/>
+            <w:tcW w:w="698" w:type="dxa"/>
           </w:tcPr>
           <w:p>
             <w:pPr>
@@ -663,7 +600,7 @@
         </w:tc>
         <w:tc>
           <w:tcPr>
-            <w:tcW w:w="577" w:type="dxa"/>
+            <w:tcW w:w="698" w:type="dxa"/>
           </w:tcPr>
           <w:p>
             <w:pPr>
@@ -834,6 +771,50 @@
                 <w:lang w:val="es-MX" w:eastAsia="es-MX"/>
               </w:rPr>
               <w:t>232</w:t>
+            </w:r>
+          </w:p>
+        </w:tc>
+        <w:tc>
+          <w:tcPr>
+            <w:tcW w:w="577" w:type="dxa"/>
+          </w:tcPr>
+          <w:p>
+            <w:pPr>
+              <w:rPr>
+                <w:rFonts w:ascii="Tahoma" w:eastAsia="Times New Roman" w:hAnsi="Tahoma" w:cs="Tahoma"/>
+                <w:color w:val="222222"/>
+                <w:lang w:val="es-MX" w:eastAsia="es-MX"/>
+              </w:rPr>
+            </w:pPr>
+            <w:r>
+              <w:rPr>
+                <w:rFonts w:ascii="Tahoma" w:eastAsia="Times New Roman" w:hAnsi="Tahoma" w:cs="Tahoma"/>
+                <w:color w:val="222222"/>
+                <w:lang w:val="es-MX" w:eastAsia="es-MX"/>
+              </w:rPr>
+              <w:t>241</w:t>
+            </w:r>
+          </w:p>
+        </w:tc>
+        <w:tc>
+          <w:tcPr>
+            <w:tcW w:w="577" w:type="dxa"/>
+          </w:tcPr>
+          <w:p>
+            <w:pPr>
+              <w:rPr>
+                <w:rFonts w:ascii="Tahoma" w:eastAsia="Times New Roman" w:hAnsi="Tahoma" w:cs="Tahoma"/>
+                <w:color w:val="222222"/>
+                <w:lang w:val="es-MX" w:eastAsia="es-MX"/>
+              </w:rPr>
+            </w:pPr>
+            <w:r>
+              <w:rPr>
+                <w:rFonts w:ascii="Tahoma" w:eastAsia="Times New Roman" w:hAnsi="Tahoma" w:cs="Tahoma"/>
+                <w:color w:val="222222"/>
+                <w:lang w:val="es-MX" w:eastAsia="es-MX"/>
+              </w:rPr>
+              <w:t>242</w:t>
             </w:r>
           </w:p>
         </w:tc>
@@ -1647,7 +1628,7 @@
           <w:szCs w:val="24"/>
           <w:lang w:val="es-MX" w:eastAsia="es-MX"/>
         </w:rPr>
-        <w:t>7</w:t>
+        <w:t>8</w:t>
       </w:r>
       <w:r>
         <w:rPr>
@@ -1667,7 +1648,17 @@
           <w:szCs w:val="24"/>
           <w:lang w:val="es-MX" w:eastAsia="es-MX"/>
         </w:rPr>
-        <w:t>5013</w:t>
+        <w:t>5</w:t>
+      </w:r>
+      <w:r>
+        <w:rPr>
+          <w:rFonts w:ascii="Tahoma" w:eastAsia="Times New Roman" w:hAnsi="Tahoma" w:cs="Tahoma"/>
+          <w:color w:val="4472C4" w:themeColor="accent1"/>
+          <w:sz w:val="24"/>
+          <w:szCs w:val="24"/>
+          <w:lang w:val="es-MX" w:eastAsia="es-MX"/>
+        </w:rPr>
+        <w:t>388</w:t>
       </w:r>
     </w:p>
     <w:p>
@@ -1701,12 +1692,209 @@
           <w:szCs w:val="24"/>
           <w:lang w:val="es-MX" w:eastAsia="es-MX"/>
         </w:rPr>
+        <w:t>9</w:t>
+      </w:r>
+      <w:r>
+        <w:rPr>
+          <w:rFonts w:ascii="Tahoma" w:eastAsia="Times New Roman" w:hAnsi="Tahoma" w:cs="Tahoma"/>
+          <w:color w:val="222222"/>
+          <w:sz w:val="24"/>
+          <w:szCs w:val="24"/>
+          <w:lang w:val="es-MX" w:eastAsia="es-MX"/>
+        </w:rPr>
+        <w:t xml:space="preserve">1: </w:t>
+      </w:r>
+      <w:r>
+        <w:rPr>
+          <w:rFonts w:ascii="Tahoma" w:eastAsia="Times New Roman" w:hAnsi="Tahoma" w:cs="Tahoma"/>
+          <w:color w:val="4472C4" w:themeColor="accent1"/>
+          <w:sz w:val="24"/>
+          <w:szCs w:val="24"/>
+          <w:lang w:val="es-MX" w:eastAsia="es-MX"/>
+        </w:rPr>
+        <w:t>53</w:t>
+      </w:r>
+      <w:r>
+        <w:rPr>
+          <w:rFonts w:ascii="Tahoma" w:eastAsia="Times New Roman" w:hAnsi="Tahoma" w:cs="Tahoma"/>
+          <w:color w:val="4472C4" w:themeColor="accent1"/>
+          <w:sz w:val="24"/>
+          <w:szCs w:val="24"/>
+          <w:lang w:val="es-MX" w:eastAsia="es-MX"/>
+        </w:rPr>
+        <w:t>70</w:t>
+      </w:r>
+    </w:p>
+    <w:p>
+      <w:pPr>
+        <w:shd w:val="clear" w:color="auto" w:fill="FFFFFF"/>
+        <w:spacing w:after="0" w:line="240" w:lineRule="auto"/>
+        <w:ind w:left="-993"/>
+        <w:rPr>
+          <w:rFonts w:ascii="Tahoma" w:eastAsia="Times New Roman" w:hAnsi="Tahoma" w:cs="Tahoma"/>
+          <w:color w:val="4472C4" w:themeColor="accent1"/>
+          <w:sz w:val="24"/>
+          <w:szCs w:val="24"/>
+          <w:lang w:val="es-MX" w:eastAsia="es-MX"/>
+        </w:rPr>
+      </w:pPr>
+      <w:r>
+        <w:rPr>
+          <w:rFonts w:ascii="Tahoma" w:eastAsia="Times New Roman" w:hAnsi="Tahoma" w:cs="Tahoma"/>
+          <w:color w:val="222222"/>
+          <w:sz w:val="24"/>
+          <w:szCs w:val="24"/>
+          <w:lang w:val="es-MX" w:eastAsia="es-MX"/>
+        </w:rPr>
+        <w:t xml:space="preserve">              Graduados en pregrado año 202</w:t>
+      </w:r>
+      <w:r>
+        <w:rPr>
+          <w:rFonts w:ascii="Tahoma" w:eastAsia="Times New Roman" w:hAnsi="Tahoma" w:cs="Tahoma"/>
+          <w:color w:val="222222"/>
+          <w:sz w:val="24"/>
+          <w:szCs w:val="24"/>
+          <w:lang w:val="es-MX" w:eastAsia="es-MX"/>
+        </w:rPr>
+        <w:t>3</w:t>
+      </w:r>
+      <w:r>
+        <w:rPr>
+          <w:rFonts w:ascii="Tahoma" w:eastAsia="Times New Roman" w:hAnsi="Tahoma" w:cs="Tahoma"/>
+          <w:color w:val="222222"/>
+          <w:sz w:val="24"/>
+          <w:szCs w:val="24"/>
+          <w:lang w:val="es-MX" w:eastAsia="es-MX"/>
+        </w:rPr>
+        <w:t xml:space="preserve">: </w:t>
+      </w:r>
+      <w:r>
+        <w:rPr>
+          <w:rFonts w:ascii="Tahoma" w:eastAsia="Times New Roman" w:hAnsi="Tahoma" w:cs="Tahoma"/>
+          <w:color w:val="4472C4" w:themeColor="accent1"/>
+          <w:sz w:val="24"/>
+          <w:szCs w:val="24"/>
+          <w:lang w:val="es-MX" w:eastAsia="es-MX"/>
+        </w:rPr>
+        <w:t>5696</w:t>
+      </w:r>
+    </w:p>
+    <w:p>
+      <w:pPr>
+        <w:shd w:val="clear" w:color="auto" w:fill="FFFFFF"/>
+        <w:spacing w:after="0" w:line="240" w:lineRule="auto"/>
+        <w:ind w:left="-993"/>
+        <w:rPr>
+          <w:rFonts w:ascii="Tahoma" w:eastAsia="Times New Roman" w:hAnsi="Tahoma" w:cs="Tahoma"/>
+          <w:color w:val="4472C4" w:themeColor="accent1"/>
+          <w:sz w:val="24"/>
+          <w:szCs w:val="24"/>
+          <w:lang w:val="es-MX" w:eastAsia="es-MX"/>
+        </w:rPr>
+      </w:pPr>
+      <w:r>
+        <w:rPr>
+          <w:rFonts w:ascii="Tahoma" w:eastAsia="Times New Roman" w:hAnsi="Tahoma" w:cs="Tahoma"/>
+          <w:color w:val="222222"/>
+          <w:sz w:val="24"/>
+          <w:szCs w:val="24"/>
+          <w:lang w:val="es-MX" w:eastAsia="es-MX"/>
+        </w:rPr>
+        <w:t xml:space="preserve">              Graduados en pregrado año 202</w:t>
+      </w:r>
+      <w:r>
+        <w:rPr>
+          <w:rFonts w:ascii="Tahoma" w:eastAsia="Times New Roman" w:hAnsi="Tahoma" w:cs="Tahoma"/>
+          <w:color w:val="222222"/>
+          <w:sz w:val="24"/>
+          <w:szCs w:val="24"/>
+          <w:lang w:val="es-MX" w:eastAsia="es-MX"/>
+        </w:rPr>
+        <w:t>4</w:t>
+      </w:r>
+      <w:r>
+        <w:rPr>
+          <w:rFonts w:ascii="Tahoma" w:eastAsia="Times New Roman" w:hAnsi="Tahoma" w:cs="Tahoma"/>
+          <w:color w:val="222222"/>
+          <w:sz w:val="24"/>
+          <w:szCs w:val="24"/>
+          <w:lang w:val="es-MX" w:eastAsia="es-MX"/>
+        </w:rPr>
+        <w:t xml:space="preserve">: </w:t>
+      </w:r>
+      <w:r>
+        <w:rPr>
+          <w:rFonts w:ascii="Tahoma" w:eastAsia="Times New Roman" w:hAnsi="Tahoma" w:cs="Tahoma"/>
+          <w:color w:val="4472C4" w:themeColor="accent1"/>
+          <w:sz w:val="24"/>
+          <w:szCs w:val="24"/>
+          <w:lang w:val="es-MX" w:eastAsia="es-MX"/>
+        </w:rPr>
+        <w:t>6122</w:t>
+      </w:r>
+    </w:p>
+    <w:p>
+      <w:pPr>
+        <w:shd w:val="clear" w:color="auto" w:fill="FFFFFF"/>
+        <w:spacing w:after="0" w:line="240" w:lineRule="auto"/>
+        <w:ind w:left="-993"/>
+        <w:rPr>
+          <w:rFonts w:ascii="Tahoma" w:eastAsia="Times New Roman" w:hAnsi="Tahoma" w:cs="Tahoma"/>
+          <w:color w:val="4472C4" w:themeColor="accent1"/>
+          <w:sz w:val="24"/>
+          <w:szCs w:val="24"/>
+          <w:lang w:val="es-MX" w:eastAsia="es-MX"/>
+        </w:rPr>
+      </w:pPr>
+      <w:r>
+        <w:rPr>
+          <w:rFonts w:ascii="Tahoma" w:eastAsia="Times New Roman" w:hAnsi="Tahoma" w:cs="Tahoma"/>
+          <w:color w:val="4472C4" w:themeColor="accent1"/>
+          <w:sz w:val="24"/>
+          <w:szCs w:val="24"/>
+          <w:lang w:val="es-MX" w:eastAsia="es-MX"/>
+        </w:rPr>
+        <w:t xml:space="preserve">              </w:t>
+      </w:r>
+      <w:r>
+        <w:rPr>
+          <w:rFonts w:ascii="Tahoma" w:eastAsia="Times New Roman" w:hAnsi="Tahoma" w:cs="Tahoma"/>
+          <w:sz w:val="24"/>
+          <w:szCs w:val="24"/>
+          <w:lang w:val="es-MX" w:eastAsia="es-MX"/>
+        </w:rPr>
+        <w:t>Graduados en 202</w:t>
+      </w:r>
+      <w:r>
+        <w:rPr>
+          <w:rFonts w:ascii="Tahoma" w:eastAsia="Times New Roman" w:hAnsi="Tahoma" w:cs="Tahoma"/>
+          <w:sz w:val="24"/>
+          <w:szCs w:val="24"/>
+          <w:lang w:val="es-MX" w:eastAsia="es-MX"/>
+        </w:rPr>
+        <w:t>3</w:t>
+      </w:r>
+      <w:r>
+        <w:rPr>
+          <w:rFonts w:ascii="Tahoma" w:eastAsia="Times New Roman" w:hAnsi="Tahoma" w:cs="Tahoma"/>
+          <w:sz w:val="24"/>
+          <w:szCs w:val="24"/>
+          <w:lang w:val="es-MX" w:eastAsia="es-MX"/>
+        </w:rPr>
+        <w:t xml:space="preserve"> cohorte matriculados primera vez 201</w:t>
+      </w:r>
+      <w:r>
+        <w:rPr>
+          <w:rFonts w:ascii="Tahoma" w:eastAsia="Times New Roman" w:hAnsi="Tahoma" w:cs="Tahoma"/>
+          <w:sz w:val="24"/>
+          <w:szCs w:val="24"/>
+          <w:lang w:val="es-MX" w:eastAsia="es-MX"/>
+        </w:rPr>
         <w:t>8</w:t>
       </w:r>
       <w:r>
         <w:rPr>
           <w:rFonts w:ascii="Tahoma" w:eastAsia="Times New Roman" w:hAnsi="Tahoma" w:cs="Tahoma"/>
-          <w:color w:val="222222"/>
           <w:sz w:val="24"/>
           <w:szCs w:val="24"/>
           <w:lang w:val="es-MX" w:eastAsia="es-MX"/>
@@ -1721,7 +1909,7 @@
           <w:szCs w:val="24"/>
           <w:lang w:val="es-MX" w:eastAsia="es-MX"/>
         </w:rPr>
-        <w:t>5388</w:t>
+        <w:t>800</w:t>
       </w:r>
     </w:p>
     <w:p>
@@ -1731,41 +1919,76 @@
         <w:ind w:left="-993"/>
         <w:rPr>
           <w:rFonts w:ascii="Tahoma" w:eastAsia="Times New Roman" w:hAnsi="Tahoma" w:cs="Tahoma"/>
+          <w:color w:val="222222"/>
+          <w:sz w:val="24"/>
+          <w:szCs w:val="24"/>
+          <w:lang w:val="es-MX" w:eastAsia="es-MX"/>
+        </w:rPr>
+      </w:pPr>
+      <w:r>
+        <w:rPr>
+          <w:rFonts w:ascii="Tahoma" w:eastAsia="Times New Roman" w:hAnsi="Tahoma" w:cs="Tahoma"/>
+          <w:color w:val="222222"/>
+          <w:sz w:val="24"/>
+          <w:szCs w:val="24"/>
+          <w:lang w:val="es-MX" w:eastAsia="es-MX"/>
+        </w:rPr>
+        <w:t xml:space="preserve">              </w:t>
+      </w:r>
+      <w:r>
+        <w:rPr>
+          <w:rFonts w:ascii="Tahoma" w:eastAsia="Times New Roman" w:hAnsi="Tahoma" w:cs="Tahoma"/>
+          <w:sz w:val="24"/>
+          <w:szCs w:val="24"/>
+          <w:lang w:val="es-MX" w:eastAsia="es-MX"/>
+        </w:rPr>
+        <w:t>Graduados en 202</w:t>
+      </w:r>
+      <w:r>
+        <w:rPr>
+          <w:rFonts w:ascii="Tahoma" w:eastAsia="Times New Roman" w:hAnsi="Tahoma" w:cs="Tahoma"/>
+          <w:sz w:val="24"/>
+          <w:szCs w:val="24"/>
+          <w:lang w:val="es-MX" w:eastAsia="es-MX"/>
+        </w:rPr>
+        <w:t>4</w:t>
+      </w:r>
+      <w:r>
+        <w:rPr>
+          <w:rFonts w:ascii="Tahoma" w:eastAsia="Times New Roman" w:hAnsi="Tahoma" w:cs="Tahoma"/>
+          <w:sz w:val="24"/>
+          <w:szCs w:val="24"/>
+          <w:lang w:val="es-MX" w:eastAsia="es-MX"/>
+        </w:rPr>
+        <w:t xml:space="preserve"> cohorte matriculados primera vez 201</w:t>
+      </w:r>
+      <w:r>
+        <w:rPr>
+          <w:rFonts w:ascii="Tahoma" w:eastAsia="Times New Roman" w:hAnsi="Tahoma" w:cs="Tahoma"/>
+          <w:sz w:val="24"/>
+          <w:szCs w:val="24"/>
+          <w:lang w:val="es-MX" w:eastAsia="es-MX"/>
+        </w:rPr>
+        <w:t>9</w:t>
+      </w:r>
+      <w:r>
+        <w:rPr>
+          <w:rFonts w:ascii="Tahoma" w:eastAsia="Times New Roman" w:hAnsi="Tahoma" w:cs="Tahoma"/>
+          <w:sz w:val="24"/>
+          <w:szCs w:val="24"/>
+          <w:lang w:val="es-MX" w:eastAsia="es-MX"/>
+        </w:rPr>
+        <w:t xml:space="preserve">1: </w:t>
+      </w:r>
+      <w:r>
+        <w:rPr>
+          <w:rFonts w:ascii="Tahoma" w:eastAsia="Times New Roman" w:hAnsi="Tahoma" w:cs="Tahoma"/>
           <w:color w:val="4472C4" w:themeColor="accent1"/>
           <w:sz w:val="24"/>
           <w:szCs w:val="24"/>
           <w:lang w:val="es-MX" w:eastAsia="es-MX"/>
         </w:rPr>
-      </w:pPr>
-      <w:r>
-        <w:rPr>
-          <w:rFonts w:ascii="Tahoma" w:eastAsia="Times New Roman" w:hAnsi="Tahoma" w:cs="Tahoma"/>
-          <w:color w:val="222222"/>
-          <w:sz w:val="24"/>
-          <w:szCs w:val="24"/>
-          <w:lang w:val="es-MX" w:eastAsia="es-MX"/>
-        </w:rPr>
-        <w:t xml:space="preserve">              Graduados en pregrado año 202</w:t>
-      </w:r>
-      <w:r>
-        <w:rPr>
-          <w:rFonts w:ascii="Tahoma" w:eastAsia="Times New Roman" w:hAnsi="Tahoma" w:cs="Tahoma"/>
-          <w:color w:val="222222"/>
-          <w:sz w:val="24"/>
-          <w:szCs w:val="24"/>
-          <w:lang w:val="es-MX" w:eastAsia="es-MX"/>
-        </w:rPr>
-        <w:t>2</w:t>
-      </w:r>
-      <w:r>
-        <w:rPr>
-          <w:rFonts w:ascii="Tahoma" w:eastAsia="Times New Roman" w:hAnsi="Tahoma" w:cs="Tahoma"/>
-          <w:color w:val="222222"/>
-          <w:sz w:val="24"/>
-          <w:szCs w:val="24"/>
-          <w:lang w:val="es-MX" w:eastAsia="es-MX"/>
-        </w:rPr>
-        <w:t xml:space="preserve">: </w:t>
+        <w:t>8</w:t>
       </w:r>
       <w:r>
         <w:rPr>
@@ -1775,219 +1998,7 @@
           <w:szCs w:val="24"/>
           <w:lang w:val="es-MX" w:eastAsia="es-MX"/>
         </w:rPr>
-        <w:t>5709</w:t>
-      </w:r>
-    </w:p>
-    <w:p>
-      <w:pPr>
-        <w:shd w:val="clear" w:color="auto" w:fill="FFFFFF"/>
-        <w:spacing w:after="0" w:line="240" w:lineRule="auto"/>
-        <w:ind w:left="-993"/>
-        <w:rPr>
-          <w:rFonts w:ascii="Tahoma" w:eastAsia="Times New Roman" w:hAnsi="Tahoma" w:cs="Tahoma"/>
-          <w:color w:val="4472C4" w:themeColor="accent1"/>
-          <w:sz w:val="24"/>
-          <w:szCs w:val="24"/>
-          <w:lang w:val="es-MX" w:eastAsia="es-MX"/>
-        </w:rPr>
-      </w:pPr>
-      <w:r>
-        <w:rPr>
-          <w:rFonts w:ascii="Tahoma" w:eastAsia="Times New Roman" w:hAnsi="Tahoma" w:cs="Tahoma"/>
-          <w:color w:val="222222"/>
-          <w:sz w:val="24"/>
-          <w:szCs w:val="24"/>
-          <w:lang w:val="es-MX" w:eastAsia="es-MX"/>
-        </w:rPr>
-        <w:t xml:space="preserve">              Graduados en pregrado año 202</w:t>
-      </w:r>
-      <w:r>
-        <w:rPr>
-          <w:rFonts w:ascii="Tahoma" w:eastAsia="Times New Roman" w:hAnsi="Tahoma" w:cs="Tahoma"/>
-          <w:color w:val="222222"/>
-          <w:sz w:val="24"/>
-          <w:szCs w:val="24"/>
-          <w:lang w:val="es-MX" w:eastAsia="es-MX"/>
-        </w:rPr>
-        <w:t>3</w:t>
-      </w:r>
-      <w:r>
-        <w:rPr>
-          <w:rFonts w:ascii="Tahoma" w:eastAsia="Times New Roman" w:hAnsi="Tahoma" w:cs="Tahoma"/>
-          <w:color w:val="222222"/>
-          <w:sz w:val="24"/>
-          <w:szCs w:val="24"/>
-          <w:lang w:val="es-MX" w:eastAsia="es-MX"/>
-        </w:rPr>
-        <w:t xml:space="preserve">: </w:t>
-      </w:r>
-      <w:r>
-        <w:rPr>
-          <w:rFonts w:ascii="Tahoma" w:eastAsia="Times New Roman" w:hAnsi="Tahoma" w:cs="Tahoma"/>
-          <w:color w:val="4472C4" w:themeColor="accent1"/>
-          <w:sz w:val="24"/>
-          <w:szCs w:val="24"/>
-          <w:lang w:val="es-MX" w:eastAsia="es-MX"/>
-        </w:rPr>
-        <w:t>5696</w:t>
-      </w:r>
-    </w:p>
-    <w:p>
-      <w:pPr>
-        <w:shd w:val="clear" w:color="auto" w:fill="FFFFFF"/>
-        <w:spacing w:after="0" w:line="240" w:lineRule="auto"/>
-        <w:ind w:left="-993"/>
-        <w:rPr>
-          <w:rFonts w:ascii="Tahoma" w:eastAsia="Times New Roman" w:hAnsi="Tahoma" w:cs="Tahoma"/>
-          <w:color w:val="4472C4" w:themeColor="accent1"/>
-          <w:sz w:val="24"/>
-          <w:szCs w:val="24"/>
-          <w:lang w:val="es-MX" w:eastAsia="es-MX"/>
-        </w:rPr>
-      </w:pPr>
-      <w:r>
-        <w:rPr>
-          <w:rFonts w:ascii="Tahoma" w:eastAsia="Times New Roman" w:hAnsi="Tahoma" w:cs="Tahoma"/>
-          <w:color w:val="4472C4" w:themeColor="accent1"/>
-          <w:sz w:val="24"/>
-          <w:szCs w:val="24"/>
-          <w:lang w:val="es-MX" w:eastAsia="es-MX"/>
-        </w:rPr>
-        <w:t xml:space="preserve">              </w:t>
-      </w:r>
-      <w:r>
-        <w:rPr>
-          <w:rFonts w:ascii="Tahoma" w:eastAsia="Times New Roman" w:hAnsi="Tahoma" w:cs="Tahoma"/>
-          <w:sz w:val="24"/>
-          <w:szCs w:val="24"/>
-          <w:lang w:val="es-MX" w:eastAsia="es-MX"/>
-        </w:rPr>
-        <w:t>Graduados en 202</w:t>
-      </w:r>
-      <w:r>
-        <w:rPr>
-          <w:rFonts w:ascii="Tahoma" w:eastAsia="Times New Roman" w:hAnsi="Tahoma" w:cs="Tahoma"/>
-          <w:sz w:val="24"/>
-          <w:szCs w:val="24"/>
-          <w:lang w:val="es-MX" w:eastAsia="es-MX"/>
-        </w:rPr>
-        <w:t>2</w:t>
-      </w:r>
-      <w:r>
-        <w:rPr>
-          <w:rFonts w:ascii="Tahoma" w:eastAsia="Times New Roman" w:hAnsi="Tahoma" w:cs="Tahoma"/>
-          <w:sz w:val="24"/>
-          <w:szCs w:val="24"/>
-          <w:lang w:val="es-MX" w:eastAsia="es-MX"/>
-        </w:rPr>
-        <w:t xml:space="preserve"> cohorte matriculados primera vez 201</w:t>
-      </w:r>
-      <w:r>
-        <w:rPr>
-          <w:rFonts w:ascii="Tahoma" w:eastAsia="Times New Roman" w:hAnsi="Tahoma" w:cs="Tahoma"/>
-          <w:sz w:val="24"/>
-          <w:szCs w:val="24"/>
-          <w:lang w:val="es-MX" w:eastAsia="es-MX"/>
-        </w:rPr>
-        <w:t>7</w:t>
-      </w:r>
-      <w:r>
-        <w:rPr>
-          <w:rFonts w:ascii="Tahoma" w:eastAsia="Times New Roman" w:hAnsi="Tahoma" w:cs="Tahoma"/>
-          <w:sz w:val="24"/>
-          <w:szCs w:val="24"/>
-          <w:lang w:val="es-MX" w:eastAsia="es-MX"/>
-        </w:rPr>
-        <w:t xml:space="preserve">1: </w:t>
-      </w:r>
-      <w:r>
-        <w:rPr>
-          <w:rFonts w:ascii="Tahoma" w:eastAsia="Times New Roman" w:hAnsi="Tahoma" w:cs="Tahoma"/>
-          <w:color w:val="4472C4" w:themeColor="accent1"/>
-          <w:sz w:val="24"/>
-          <w:szCs w:val="24"/>
-          <w:lang w:val="es-MX" w:eastAsia="es-MX"/>
-        </w:rPr>
-        <w:t>596</w:t>
-      </w:r>
-    </w:p>
-    <w:p>
-      <w:pPr>
-        <w:shd w:val="clear" w:color="auto" w:fill="FFFFFF"/>
-        <w:spacing w:after="0" w:line="240" w:lineRule="auto"/>
-        <w:ind w:left="-993"/>
-        <w:rPr>
-          <w:rFonts w:ascii="Tahoma" w:eastAsia="Times New Roman" w:hAnsi="Tahoma" w:cs="Tahoma"/>
-          <w:color w:val="222222"/>
-          <w:sz w:val="24"/>
-          <w:szCs w:val="24"/>
-          <w:lang w:val="es-MX" w:eastAsia="es-MX"/>
-        </w:rPr>
-      </w:pPr>
-      <w:r>
-        <w:rPr>
-          <w:rFonts w:ascii="Tahoma" w:eastAsia="Times New Roman" w:hAnsi="Tahoma" w:cs="Tahoma"/>
-          <w:color w:val="222222"/>
-          <w:sz w:val="24"/>
-          <w:szCs w:val="24"/>
-          <w:lang w:val="es-MX" w:eastAsia="es-MX"/>
-        </w:rPr>
-        <w:t xml:space="preserve">              </w:t>
-      </w:r>
-      <w:r>
-        <w:rPr>
-          <w:rFonts w:ascii="Tahoma" w:eastAsia="Times New Roman" w:hAnsi="Tahoma" w:cs="Tahoma"/>
-          <w:sz w:val="24"/>
-          <w:szCs w:val="24"/>
-          <w:lang w:val="es-MX" w:eastAsia="es-MX"/>
-        </w:rPr>
-        <w:t>Graduados en 202</w:t>
-      </w:r>
-      <w:r>
-        <w:rPr>
-          <w:rFonts w:ascii="Tahoma" w:eastAsia="Times New Roman" w:hAnsi="Tahoma" w:cs="Tahoma"/>
-          <w:sz w:val="24"/>
-          <w:szCs w:val="24"/>
-          <w:lang w:val="es-MX" w:eastAsia="es-MX"/>
-        </w:rPr>
-        <w:t>3</w:t>
-      </w:r>
-      <w:r>
-        <w:rPr>
-          <w:rFonts w:ascii="Tahoma" w:eastAsia="Times New Roman" w:hAnsi="Tahoma" w:cs="Tahoma"/>
-          <w:sz w:val="24"/>
-          <w:szCs w:val="24"/>
-          <w:lang w:val="es-MX" w:eastAsia="es-MX"/>
-        </w:rPr>
-        <w:t xml:space="preserve"> cohorte matriculados primera vez 201</w:t>
-      </w:r>
-      <w:r>
-        <w:rPr>
-          <w:rFonts w:ascii="Tahoma" w:eastAsia="Times New Roman" w:hAnsi="Tahoma" w:cs="Tahoma"/>
-          <w:sz w:val="24"/>
-          <w:szCs w:val="24"/>
-          <w:lang w:val="es-MX" w:eastAsia="es-MX"/>
-        </w:rPr>
-        <w:t>8</w:t>
-      </w:r>
-      <w:r>
-        <w:rPr>
-          <w:rFonts w:ascii="Tahoma" w:eastAsia="Times New Roman" w:hAnsi="Tahoma" w:cs="Tahoma"/>
-          <w:sz w:val="24"/>
-          <w:szCs w:val="24"/>
-          <w:lang w:val="es-MX" w:eastAsia="es-MX"/>
-        </w:rPr>
-        <w:t xml:space="preserve">1: </w:t>
-      </w:r>
-      <w:r>
-        <w:rPr>
-          <w:rFonts w:ascii="Tahoma" w:eastAsia="Times New Roman" w:hAnsi="Tahoma" w:cs="Tahoma"/>
-          <w:color w:val="4472C4" w:themeColor="accent1"/>
-          <w:sz w:val="24"/>
-          <w:szCs w:val="24"/>
-          <w:lang w:val="es-MX" w:eastAsia="es-MX"/>
-        </w:rPr>
-        <w:t>800</w:t>
+        <w:t>75</w:t>
       </w:r>
     </w:p>
     <w:p>
@@ -2073,17 +2084,31 @@
           <w:lang w:val="es-MX" w:eastAsia="es-MX"/>
         </w:rPr>
       </w:pPr>
-      <w:r>
-        <w:rPr>
-          <w:rFonts w:ascii="Tahoma" w:eastAsia="Times New Roman" w:hAnsi="Tahoma" w:cs="Tahoma"/>
-          <w:i/>
-          <w:iCs/>
-          <w:color w:val="222222"/>
-          <w:sz w:val="24"/>
-          <w:szCs w:val="24"/>
-          <w:lang w:val="es-MX" w:eastAsia="es-MX"/>
-        </w:rPr>
-        <w:t xml:space="preserve">Ind 1 =  </w:t>
+      <w:proofErr w:type="spellStart"/>
+      <w:r>
+        <w:rPr>
+          <w:rFonts w:ascii="Tahoma" w:eastAsia="Times New Roman" w:hAnsi="Tahoma" w:cs="Tahoma"/>
+          <w:i/>
+          <w:iCs/>
+          <w:color w:val="222222"/>
+          <w:sz w:val="24"/>
+          <w:szCs w:val="24"/>
+          <w:lang w:val="es-MX" w:eastAsia="es-MX"/>
+        </w:rPr>
+        <w:t>Ind</w:t>
+      </w:r>
+      <w:proofErr w:type="spellEnd"/>
+      <w:r>
+        <w:rPr>
+          <w:rFonts w:ascii="Tahoma" w:eastAsia="Times New Roman" w:hAnsi="Tahoma" w:cs="Tahoma"/>
+          <w:i/>
+          <w:iCs/>
+          <w:color w:val="222222"/>
+          <w:sz w:val="24"/>
+          <w:szCs w:val="24"/>
+          <w:lang w:val="es-MX" w:eastAsia="es-MX"/>
+        </w:rPr>
+        <w:t xml:space="preserve"> 1 =  </w:t>
       </w:r>
       <m:oMath>
         <m:f>
@@ -2119,7 +2144,7 @@
                 <w:szCs w:val="24"/>
                 <w:lang w:val="es-MX" w:eastAsia="es-MX"/>
               </w:rPr>
-              <m:t>596</m:t>
+              <m:t>800</m:t>
             </m:r>
             <m:r>
               <w:rPr>
@@ -2129,7 +2154,7 @@
                 <w:szCs w:val="24"/>
                 <w:lang w:val="es-MX" w:eastAsia="es-MX"/>
               </w:rPr>
-              <m:t>+</m:t>
+              <m:t>+8</m:t>
             </m:r>
             <m:r>
               <w:rPr>
@@ -2139,7 +2164,7 @@
                 <w:szCs w:val="24"/>
                 <w:lang w:val="es-MX" w:eastAsia="es-MX"/>
               </w:rPr>
-              <m:t>800</m:t>
+              <m:t>75</m:t>
             </m:r>
             <m:r>
               <w:rPr>
@@ -2161,7 +2186,7 @@
                 <w:szCs w:val="24"/>
                 <w:lang w:val="es-MX" w:eastAsia="es-MX"/>
               </w:rPr>
-              <m:t>(</m:t>
+              <m:t>(5</m:t>
             </m:r>
             <m:r>
               <w:rPr>
@@ -2171,7 +2196,7 @@
                 <w:szCs w:val="24"/>
                 <w:lang w:val="es-MX" w:eastAsia="es-MX"/>
               </w:rPr>
-              <m:t>5013</m:t>
+              <m:t>388</m:t>
             </m:r>
             <m:r>
               <w:rPr>
@@ -2191,7 +2216,7 @@
                 <w:szCs w:val="24"/>
                 <w:lang w:val="es-MX" w:eastAsia="es-MX"/>
               </w:rPr>
-              <m:t>388</m:t>
+              <m:t>370</m:t>
             </m:r>
             <m:r>
               <w:rPr>
@@ -2246,6 +2271,7 @@
           <w:lang w:val="es-MX" w:eastAsia="es-MX"/>
         </w:rPr>
       </w:pPr>
+      <w:proofErr w:type="spellStart"/>
       <w:r>
         <w:rPr>
           <w:rFonts w:ascii="Tahoma" w:eastAsia="Times New Roman" w:hAnsi="Tahoma" w:cs="Tahoma"/>
@@ -2256,8 +2282,9 @@
           <w:szCs w:val="24"/>
           <w:lang w:val="es-MX" w:eastAsia="es-MX"/>
         </w:rPr>
-        <w:t xml:space="preserve">Ind 1 = </w:t>
-      </w:r>
+        <w:t>Ind</w:t>
+      </w:r>
+      <w:proofErr w:type="spellEnd"/>
       <w:r>
         <w:rPr>
           <w:rFonts w:ascii="Tahoma" w:eastAsia="Times New Roman" w:hAnsi="Tahoma" w:cs="Tahoma"/>
@@ -2268,6 +2295,18 @@
           <w:szCs w:val="24"/>
           <w:lang w:val="es-MX" w:eastAsia="es-MX"/>
         </w:rPr>
+        <w:t xml:space="preserve"> 1 = </w:t>
+      </w:r>
+      <w:r>
+        <w:rPr>
+          <w:rFonts w:ascii="Tahoma" w:eastAsia="Times New Roman" w:hAnsi="Tahoma" w:cs="Tahoma"/>
+          <w:i/>
+          <w:iCs/>
+          <w:color w:val="FF0000"/>
+          <w:sz w:val="24"/>
+          <w:szCs w:val="24"/>
+          <w:lang w:val="es-MX" w:eastAsia="es-MX"/>
+        </w:rPr>
         <w:t>1</w:t>
       </w:r>
       <w:r>
@@ -2280,7 +2319,7 @@
           <w:szCs w:val="24"/>
           <w:lang w:val="es-MX" w:eastAsia="es-MX"/>
         </w:rPr>
-        <w:t>3</w:t>
+        <w:t>5</w:t>
       </w:r>
       <w:r>
         <w:rPr>
@@ -2304,19 +2343,7 @@
           <w:szCs w:val="24"/>
           <w:lang w:val="es-MX" w:eastAsia="es-MX"/>
         </w:rPr>
-        <w:t>4</w:t>
-      </w:r>
-      <w:r>
-        <w:rPr>
-          <w:rFonts w:ascii="Tahoma" w:eastAsia="Times New Roman" w:hAnsi="Tahoma" w:cs="Tahoma"/>
-          <w:i/>
-          <w:iCs/>
-          <w:color w:val="FF0000"/>
-          <w:sz w:val="24"/>
-          <w:szCs w:val="24"/>
-          <w:lang w:val="es-MX" w:eastAsia="es-MX"/>
-        </w:rPr>
-        <w:t>2</w:t>
+        <w:t>57</w:t>
       </w:r>
       <w:r>
         <w:rPr>
@@ -2536,7 +2563,17 @@
           <w:szCs w:val="24"/>
           <w:lang w:val="es-MX" w:eastAsia="es-MX"/>
         </w:rPr>
-        <w:t>20</w:t>
+        <w:t>2</w:t>
+      </w:r>
+      <w:r>
+        <w:rPr>
+          <w:rFonts w:ascii="Tahoma" w:eastAsia="Times New Roman" w:hAnsi="Tahoma" w:cs="Tahoma"/>
+          <w:color w:val="222222"/>
+          <w:sz w:val="24"/>
+          <w:szCs w:val="24"/>
+          <w:lang w:val="es-MX" w:eastAsia="es-MX"/>
+        </w:rPr>
+        <w:t>1</w:t>
       </w:r>
       <w:r>
         <w:rPr>
@@ -2556,7 +2593,7 @@
           <w:szCs w:val="24"/>
           <w:lang w:val="es-MX" w:eastAsia="es-MX"/>
         </w:rPr>
-        <w:t>4</w:t>
+        <w:t>5</w:t>
       </w:r>
       <w:r>
         <w:rPr>
@@ -2576,7 +2613,17 @@
           <w:szCs w:val="24"/>
           <w:lang w:val="es-MX" w:eastAsia="es-MX"/>
         </w:rPr>
-        <w:t>20</w:t>
+        <w:t>2</w:t>
+      </w:r>
+      <w:r>
+        <w:rPr>
+          <w:rFonts w:ascii="Tahoma" w:eastAsia="Times New Roman" w:hAnsi="Tahoma" w:cs="Tahoma"/>
+          <w:color w:val="222222"/>
+          <w:sz w:val="24"/>
+          <w:szCs w:val="24"/>
+          <w:lang w:val="es-MX" w:eastAsia="es-MX"/>
+        </w:rPr>
+        <w:t>1</w:t>
       </w:r>
       <w:r>
         <w:rPr>
@@ -2596,48 +2643,17 @@
           <w:szCs w:val="24"/>
           <w:lang w:val="es-MX" w:eastAsia="es-MX"/>
         </w:rPr>
-        <w:t>3</w:t>
-      </w:r>
-      <w:r>
-        <w:rPr>
-          <w:rFonts w:ascii="Tahoma" w:eastAsia="Times New Roman" w:hAnsi="Tahoma" w:cs="Tahoma"/>
-          <w:color w:val="222222"/>
-          <w:sz w:val="24"/>
-          <w:szCs w:val="24"/>
-          <w:lang w:val="es-MX" w:eastAsia="es-MX"/>
-        </w:rPr>
-        <w:t>2 (</w:t>
-      </w:r>
-      <w:r>
-        <w:rPr>
-          <w:rFonts w:ascii="Tahoma" w:eastAsia="Times New Roman" w:hAnsi="Tahoma" w:cs="Tahoma"/>
-          <w:color w:val="222222"/>
-          <w:sz w:val="24"/>
-          <w:szCs w:val="24"/>
-          <w:highlight w:val="yellow"/>
-          <w:lang w:val="es-MX" w:eastAsia="es-MX"/>
-        </w:rPr>
-        <w:t>Todavía no está disponible la matrícula oficial del periodo 2024-1</w:t>
-      </w:r>
-      <w:r>
-        <w:rPr>
-          <w:rFonts w:ascii="Tahoma" w:eastAsia="Times New Roman" w:hAnsi="Tahoma" w:cs="Tahoma"/>
-          <w:color w:val="222222"/>
-          <w:sz w:val="24"/>
-          <w:szCs w:val="24"/>
-          <w:lang w:val="es-MX" w:eastAsia="es-MX"/>
-        </w:rPr>
-        <w:t>)</w:t>
-      </w:r>
-      <w:r>
-        <w:rPr>
-          <w:rFonts w:ascii="Tahoma" w:eastAsia="Times New Roman" w:hAnsi="Tahoma" w:cs="Tahoma"/>
-          <w:color w:val="222222"/>
-          <w:sz w:val="24"/>
-          <w:szCs w:val="24"/>
-          <w:lang w:val="es-MX" w:eastAsia="es-MX"/>
-        </w:rPr>
-        <w:t>. Una vez construidas estas bases, se procedió a realizar el cruce entre estas dos bases de datos.</w:t>
+        <w:t xml:space="preserve">51. </w:t>
+      </w:r>
+      <w:r>
+        <w:rPr>
+          <w:rFonts w:ascii="Tahoma" w:eastAsia="Times New Roman" w:hAnsi="Tahoma" w:cs="Tahoma"/>
+          <w:color w:val="222222"/>
+          <w:sz w:val="24"/>
+          <w:szCs w:val="24"/>
+          <w:lang w:val="es-MX" w:eastAsia="es-MX"/>
+        </w:rPr>
+        <w:t>Una vez construidas estas bases, se procedió a realizar el cruce entre estas dos bases de datos.</w:t>
       </w:r>
     </w:p>
     <w:p>
@@ -2729,7 +2745,17 @@
           <w:szCs w:val="24"/>
           <w:lang w:val="es-MX" w:eastAsia="es-MX"/>
         </w:rPr>
-        <w:t>20</w:t>
+        <w:t>2</w:t>
+      </w:r>
+      <w:r>
+        <w:rPr>
+          <w:rFonts w:ascii="Tahoma" w:eastAsia="Times New Roman" w:hAnsi="Tahoma" w:cs="Tahoma"/>
+          <w:color w:val="222222"/>
+          <w:sz w:val="24"/>
+          <w:szCs w:val="24"/>
+          <w:lang w:val="es-MX" w:eastAsia="es-MX"/>
+        </w:rPr>
+        <w:t>1</w:t>
       </w:r>
       <w:r>
         <w:rPr>
@@ -2749,7 +2775,7 @@
           <w:szCs w:val="24"/>
           <w:lang w:val="es-MX" w:eastAsia="es-MX"/>
         </w:rPr>
-        <w:t>4</w:t>
+        <w:t>5</w:t>
       </w:r>
       <w:r>
         <w:rPr>
@@ -2789,9 +2815,14 @@
           <w:szCs w:val="24"/>
           <w:lang w:val="es-MX" w:eastAsia="es-MX"/>
         </w:rPr>
-        <w:t>4</w:t>
-      </w:r>
-      <w:r>
+        <w:t>6163</w:t>
+      </w:r>
+    </w:p>
+    <w:p>
+      <w:pPr>
+        <w:shd w:val="clear" w:color="auto" w:fill="FFFFFF"/>
+        <w:spacing w:after="0" w:line="240" w:lineRule="auto"/>
+        <w:jc w:val="both"/>
         <w:rPr>
           <w:rFonts w:ascii="Tahoma" w:eastAsia="Times New Roman" w:hAnsi="Tahoma" w:cs="Tahoma"/>
           <w:color w:val="4472C4" w:themeColor="accent1"/>
@@ -2799,7 +2830,96 @@
           <w:szCs w:val="24"/>
           <w:lang w:val="es-MX" w:eastAsia="es-MX"/>
         </w:rPr>
-        <w:t>889</w:t>
+      </w:pPr>
+      <w:r>
+        <w:rPr>
+          <w:rFonts w:ascii="Tahoma" w:eastAsia="Times New Roman" w:hAnsi="Tahoma" w:cs="Tahoma"/>
+          <w:color w:val="222222"/>
+          <w:sz w:val="24"/>
+          <w:szCs w:val="24"/>
+          <w:lang w:val="es-MX" w:eastAsia="es-MX"/>
+        </w:rPr>
+        <w:t>Matriculados en postgrado 20</w:t>
+      </w:r>
+      <w:r>
+        <w:rPr>
+          <w:rFonts w:ascii="Tahoma" w:eastAsia="Times New Roman" w:hAnsi="Tahoma" w:cs="Tahoma"/>
+          <w:color w:val="222222"/>
+          <w:sz w:val="24"/>
+          <w:szCs w:val="24"/>
+          <w:lang w:val="es-MX" w:eastAsia="es-MX"/>
+        </w:rPr>
+        <w:t>2</w:t>
+      </w:r>
+      <w:r>
+        <w:rPr>
+          <w:rFonts w:ascii="Tahoma" w:eastAsia="Times New Roman" w:hAnsi="Tahoma" w:cs="Tahoma"/>
+          <w:color w:val="222222"/>
+          <w:sz w:val="24"/>
+          <w:szCs w:val="24"/>
+          <w:lang w:val="es-MX" w:eastAsia="es-MX"/>
+        </w:rPr>
+        <w:t>1</w:t>
+      </w:r>
+      <w:r>
+        <w:rPr>
+          <w:rFonts w:ascii="Tahoma" w:eastAsia="Times New Roman" w:hAnsi="Tahoma" w:cs="Tahoma"/>
+          <w:color w:val="222222"/>
+          <w:sz w:val="24"/>
+          <w:szCs w:val="24"/>
+          <w:lang w:val="es-MX" w:eastAsia="es-MX"/>
+        </w:rPr>
+        <w:t xml:space="preserve"> a 202</w:t>
+      </w:r>
+      <w:r>
+        <w:rPr>
+          <w:rFonts w:ascii="Tahoma" w:eastAsia="Times New Roman" w:hAnsi="Tahoma" w:cs="Tahoma"/>
+          <w:color w:val="222222"/>
+          <w:sz w:val="24"/>
+          <w:szCs w:val="24"/>
+          <w:lang w:val="es-MX" w:eastAsia="es-MX"/>
+        </w:rPr>
+        <w:t>51</w:t>
+      </w:r>
+      <w:r>
+        <w:rPr>
+          <w:rFonts w:ascii="Tahoma" w:eastAsia="Times New Roman" w:hAnsi="Tahoma" w:cs="Tahoma"/>
+          <w:color w:val="222222"/>
+          <w:sz w:val="24"/>
+          <w:szCs w:val="24"/>
+          <w:lang w:val="es-MX" w:eastAsia="es-MX"/>
+        </w:rPr>
+        <w:t xml:space="preserve"> (por lo menos una matrícula):</w:t>
+      </w:r>
+      <w:r>
+        <w:rPr>
+          <w:rFonts w:ascii="Tahoma" w:eastAsia="Times New Roman" w:hAnsi="Tahoma" w:cs="Tahoma"/>
+          <w:color w:val="222222"/>
+          <w:sz w:val="24"/>
+          <w:szCs w:val="24"/>
+          <w:lang w:val="es-MX" w:eastAsia="es-MX"/>
+        </w:rPr>
+        <w:t xml:space="preserve"> </w:t>
+      </w:r>
+      <w:r>
+        <w:rPr>
+          <w:rFonts w:ascii="Tahoma" w:eastAsia="Times New Roman" w:hAnsi="Tahoma" w:cs="Tahoma"/>
+          <w:color w:val="4472C4" w:themeColor="accent1"/>
+          <w:sz w:val="24"/>
+          <w:szCs w:val="24"/>
+          <w:lang w:val="es-MX" w:eastAsia="es-MX"/>
+        </w:rPr>
+        <w:t>2</w:t>
+      </w:r>
+      <w:r>
+        <w:rPr>
+          <w:rFonts w:ascii="Tahoma" w:eastAsia="Times New Roman" w:hAnsi="Tahoma" w:cs="Tahoma"/>
+          <w:color w:val="4472C4" w:themeColor="accent1"/>
+          <w:sz w:val="24"/>
+          <w:szCs w:val="24"/>
+          <w:lang w:val="es-MX" w:eastAsia="es-MX"/>
+        </w:rPr>
+        <w:t>4378</w:t>
       </w:r>
     </w:p>
     <w:p>
@@ -2809,210 +2929,170 @@
         <w:jc w:val="both"/>
         <w:rPr>
           <w:rFonts w:ascii="Tahoma" w:eastAsia="Times New Roman" w:hAnsi="Tahoma" w:cs="Tahoma"/>
+          <w:color w:val="222222"/>
+          <w:sz w:val="24"/>
+          <w:szCs w:val="24"/>
+          <w:lang w:val="es-MX" w:eastAsia="es-MX"/>
+        </w:rPr>
+      </w:pPr>
+      <w:r>
+        <w:rPr>
+          <w:rFonts w:ascii="Tahoma" w:eastAsia="Times New Roman" w:hAnsi="Tahoma" w:cs="Tahoma"/>
+          <w:color w:val="222222"/>
+          <w:sz w:val="24"/>
+          <w:szCs w:val="24"/>
+          <w:lang w:val="es-MX" w:eastAsia="es-MX"/>
+        </w:rPr>
+        <w:t>Graduados en pregrado 20</w:t>
+      </w:r>
+      <w:r>
+        <w:rPr>
+          <w:rFonts w:ascii="Tahoma" w:eastAsia="Times New Roman" w:hAnsi="Tahoma" w:cs="Tahoma"/>
+          <w:color w:val="222222"/>
+          <w:sz w:val="24"/>
+          <w:szCs w:val="24"/>
+          <w:lang w:val="es-MX" w:eastAsia="es-MX"/>
+        </w:rPr>
+        <w:t>21</w:t>
+      </w:r>
+      <w:r>
+        <w:rPr>
+          <w:rFonts w:ascii="Tahoma" w:eastAsia="Times New Roman" w:hAnsi="Tahoma" w:cs="Tahoma"/>
+          <w:color w:val="222222"/>
+          <w:sz w:val="24"/>
+          <w:szCs w:val="24"/>
+          <w:lang w:val="es-MX" w:eastAsia="es-MX"/>
+        </w:rPr>
+        <w:t xml:space="preserve"> a 202</w:t>
+      </w:r>
+      <w:r>
+        <w:rPr>
+          <w:rFonts w:ascii="Tahoma" w:eastAsia="Times New Roman" w:hAnsi="Tahoma" w:cs="Tahoma"/>
+          <w:color w:val="222222"/>
+          <w:sz w:val="24"/>
+          <w:szCs w:val="24"/>
+          <w:lang w:val="es-MX" w:eastAsia="es-MX"/>
+        </w:rPr>
+        <w:t>5</w:t>
+      </w:r>
+      <w:r>
+        <w:rPr>
+          <w:rFonts w:ascii="Tahoma" w:eastAsia="Times New Roman" w:hAnsi="Tahoma" w:cs="Tahoma"/>
+          <w:color w:val="222222"/>
+          <w:sz w:val="24"/>
+          <w:szCs w:val="24"/>
+          <w:lang w:val="es-MX" w:eastAsia="es-MX"/>
+        </w:rPr>
+        <w:t xml:space="preserve">1 matriculados en postgrado: </w:t>
+      </w:r>
+      <w:r>
+        <w:rPr>
+          <w:rFonts w:ascii="Tahoma" w:eastAsia="Times New Roman" w:hAnsi="Tahoma" w:cs="Tahoma"/>
           <w:color w:val="4472C4" w:themeColor="accent1"/>
           <w:sz w:val="24"/>
           <w:szCs w:val="24"/>
           <w:lang w:val="es-MX" w:eastAsia="es-MX"/>
         </w:rPr>
-      </w:pPr>
-      <w:r>
-        <w:rPr>
-          <w:rFonts w:ascii="Tahoma" w:eastAsia="Times New Roman" w:hAnsi="Tahoma" w:cs="Tahoma"/>
-          <w:color w:val="222222"/>
-          <w:sz w:val="24"/>
-          <w:szCs w:val="24"/>
-          <w:lang w:val="es-MX" w:eastAsia="es-MX"/>
-        </w:rPr>
-        <w:t>Matriculados en postgrado 20</w:t>
-      </w:r>
-      <w:r>
-        <w:rPr>
-          <w:rFonts w:ascii="Tahoma" w:eastAsia="Times New Roman" w:hAnsi="Tahoma" w:cs="Tahoma"/>
-          <w:color w:val="222222"/>
-          <w:sz w:val="24"/>
-          <w:szCs w:val="24"/>
-          <w:lang w:val="es-MX" w:eastAsia="es-MX"/>
-        </w:rPr>
-        <w:t>20</w:t>
-      </w:r>
-      <w:r>
-        <w:rPr>
-          <w:rFonts w:ascii="Tahoma" w:eastAsia="Times New Roman" w:hAnsi="Tahoma" w:cs="Tahoma"/>
-          <w:color w:val="222222"/>
-          <w:sz w:val="24"/>
-          <w:szCs w:val="24"/>
-          <w:lang w:val="es-MX" w:eastAsia="es-MX"/>
-        </w:rPr>
-        <w:t xml:space="preserve"> a 202</w:t>
-      </w:r>
-      <w:r>
-        <w:rPr>
-          <w:rFonts w:ascii="Tahoma" w:eastAsia="Times New Roman" w:hAnsi="Tahoma" w:cs="Tahoma"/>
-          <w:color w:val="222222"/>
-          <w:sz w:val="24"/>
-          <w:szCs w:val="24"/>
-          <w:lang w:val="es-MX" w:eastAsia="es-MX"/>
-        </w:rPr>
-        <w:t>3</w:t>
-      </w:r>
-      <w:r>
-        <w:rPr>
-          <w:rFonts w:ascii="Tahoma" w:eastAsia="Times New Roman" w:hAnsi="Tahoma" w:cs="Tahoma"/>
-          <w:color w:val="222222"/>
-          <w:sz w:val="24"/>
-          <w:szCs w:val="24"/>
-          <w:lang w:val="es-MX" w:eastAsia="es-MX"/>
-        </w:rPr>
-        <w:t xml:space="preserve"> (por lo menos una matrícula):</w:t>
-      </w:r>
-      <w:r>
-        <w:rPr>
-          <w:rFonts w:ascii="Tahoma" w:eastAsia="Times New Roman" w:hAnsi="Tahoma" w:cs="Tahoma"/>
+        <w:t>4543</w:t>
+      </w:r>
+    </w:p>
+    <w:p>
+      <w:pPr>
+        <w:shd w:val="clear" w:color="auto" w:fill="FFFFFF"/>
+        <w:spacing w:after="0" w:line="240" w:lineRule="auto"/>
+        <w:rPr>
+          <w:rFonts w:ascii="Tahoma" w:eastAsia="Times New Roman" w:hAnsi="Tahoma" w:cs="Tahoma"/>
+          <w:i/>
+          <w:iCs/>
+          <w:color w:val="222222"/>
+          <w:sz w:val="24"/>
+          <w:szCs w:val="24"/>
+          <w:lang w:val="es-MX" w:eastAsia="es-MX"/>
+        </w:rPr>
+      </w:pPr>
+    </w:p>
+    <w:p>
+      <w:pPr>
+        <w:shd w:val="clear" w:color="auto" w:fill="FFFFFF"/>
+        <w:spacing w:after="0" w:line="240" w:lineRule="auto"/>
+        <w:rPr>
+          <w:rFonts w:ascii="Tahoma" w:eastAsia="Times New Roman" w:hAnsi="Tahoma" w:cs="Tahoma"/>
+          <w:i/>
+          <w:iCs/>
+          <w:color w:val="222222"/>
+          <w:sz w:val="24"/>
+          <w:szCs w:val="24"/>
+          <w:lang w:val="es-MX" w:eastAsia="es-MX"/>
+        </w:rPr>
+      </w:pPr>
+      <w:r>
+        <w:rPr>
+          <w:rFonts w:ascii="Tahoma" w:eastAsia="Times New Roman" w:hAnsi="Tahoma" w:cs="Tahoma"/>
+          <w:i/>
+          <w:iCs/>
+          <w:color w:val="222222"/>
+          <w:sz w:val="24"/>
+          <w:szCs w:val="24"/>
+          <w:highlight w:val="lightGray"/>
+          <w:lang w:val="es-MX" w:eastAsia="es-MX"/>
+        </w:rPr>
+        <w:t>Resultado del Indicador</w:t>
+      </w:r>
+    </w:p>
+    <w:p>
+      <w:pPr>
+        <w:shd w:val="clear" w:color="auto" w:fill="FFFFFF"/>
+        <w:spacing w:after="0" w:line="240" w:lineRule="auto"/>
+        <w:rPr>
+          <w:rFonts w:ascii="Tahoma" w:eastAsia="Times New Roman" w:hAnsi="Tahoma" w:cs="Tahoma"/>
+          <w:i/>
+          <w:iCs/>
+          <w:color w:val="222222"/>
+          <w:sz w:val="24"/>
+          <w:szCs w:val="24"/>
+          <w:lang w:val="es-MX" w:eastAsia="es-MX"/>
+        </w:rPr>
+      </w:pPr>
+    </w:p>
+    <w:p>
+      <w:pPr>
+        <w:shd w:val="clear" w:color="auto" w:fill="FFFFFF"/>
+        <w:spacing w:after="0" w:line="240" w:lineRule="auto"/>
+        <w:rPr>
+          <w:rFonts w:ascii="Tahoma" w:eastAsia="Times New Roman" w:hAnsi="Tahoma" w:cs="Tahoma"/>
+          <w:i/>
+          <w:iCs/>
+          <w:color w:val="222222"/>
+          <w:sz w:val="24"/>
+          <w:szCs w:val="24"/>
+          <w:lang w:val="es-MX" w:eastAsia="es-MX"/>
+        </w:rPr>
+      </w:pPr>
+      <w:proofErr w:type="spellStart"/>
+      <w:r>
+        <w:rPr>
+          <w:rFonts w:ascii="Tahoma" w:eastAsia="Times New Roman" w:hAnsi="Tahoma" w:cs="Tahoma"/>
+          <w:i/>
+          <w:iCs/>
+          <w:color w:val="222222"/>
+          <w:sz w:val="24"/>
+          <w:szCs w:val="24"/>
+          <w:lang w:val="es-MX" w:eastAsia="es-MX"/>
+        </w:rPr>
+        <w:t>Ind</w:t>
+      </w:r>
+      <w:proofErr w:type="spellEnd"/>
+      <w:r>
+        <w:rPr>
+          <w:rFonts w:ascii="Tahoma" w:eastAsia="Times New Roman" w:hAnsi="Tahoma" w:cs="Tahoma"/>
+          <w:i/>
+          <w:iCs/>
           <w:color w:val="222222"/>
           <w:sz w:val="24"/>
           <w:szCs w:val="24"/>
           <w:lang w:val="es-MX" w:eastAsia="es-MX"/>
         </w:rPr>
         <w:t xml:space="preserve"> </w:t>
-      </w:r>
-      <w:r>
-        <w:rPr>
-          <w:rFonts w:ascii="Tahoma" w:eastAsia="Times New Roman" w:hAnsi="Tahoma" w:cs="Tahoma"/>
-          <w:color w:val="4472C4" w:themeColor="accent1"/>
-          <w:sz w:val="24"/>
-          <w:szCs w:val="24"/>
-          <w:lang w:val="es-MX" w:eastAsia="es-MX"/>
-        </w:rPr>
-        <w:t>2</w:t>
-      </w:r>
-      <w:r>
-        <w:rPr>
-          <w:rFonts w:ascii="Tahoma" w:eastAsia="Times New Roman" w:hAnsi="Tahoma" w:cs="Tahoma"/>
-          <w:color w:val="4472C4" w:themeColor="accent1"/>
-          <w:sz w:val="24"/>
-          <w:szCs w:val="24"/>
-          <w:lang w:val="es-MX" w:eastAsia="es-MX"/>
-        </w:rPr>
-        <w:t>3123</w:t>
-      </w:r>
-    </w:p>
-    <w:p>
-      <w:pPr>
-        <w:shd w:val="clear" w:color="auto" w:fill="FFFFFF"/>
-        <w:spacing w:after="0" w:line="240" w:lineRule="auto"/>
-        <w:jc w:val="both"/>
-        <w:rPr>
-          <w:rFonts w:ascii="Tahoma" w:eastAsia="Times New Roman" w:hAnsi="Tahoma" w:cs="Tahoma"/>
-          <w:color w:val="222222"/>
-          <w:sz w:val="24"/>
-          <w:szCs w:val="24"/>
-          <w:lang w:val="es-MX" w:eastAsia="es-MX"/>
-        </w:rPr>
-      </w:pPr>
-      <w:r>
-        <w:rPr>
-          <w:rFonts w:ascii="Tahoma" w:eastAsia="Times New Roman" w:hAnsi="Tahoma" w:cs="Tahoma"/>
-          <w:color w:val="222222"/>
-          <w:sz w:val="24"/>
-          <w:szCs w:val="24"/>
-          <w:lang w:val="es-MX" w:eastAsia="es-MX"/>
-        </w:rPr>
-        <w:t xml:space="preserve">Graduados en pregrado 2018 a 20221 matriculados en postgrado: </w:t>
-      </w:r>
-      <w:r>
-        <w:rPr>
-          <w:rFonts w:ascii="Tahoma" w:eastAsia="Times New Roman" w:hAnsi="Tahoma" w:cs="Tahoma"/>
-          <w:color w:val="4472C4" w:themeColor="accent1"/>
-          <w:sz w:val="24"/>
-          <w:szCs w:val="24"/>
-          <w:lang w:val="es-MX" w:eastAsia="es-MX"/>
-        </w:rPr>
-        <w:t>3598</w:t>
-      </w:r>
-    </w:p>
-    <w:p>
-      <w:pPr>
-        <w:shd w:val="clear" w:color="auto" w:fill="FFFFFF"/>
-        <w:spacing w:after="0" w:line="240" w:lineRule="auto"/>
-        <w:rPr>
-          <w:rFonts w:ascii="Tahoma" w:eastAsia="Times New Roman" w:hAnsi="Tahoma" w:cs="Tahoma"/>
-          <w:i/>
-          <w:iCs/>
-          <w:color w:val="222222"/>
-          <w:sz w:val="24"/>
-          <w:szCs w:val="24"/>
-          <w:lang w:val="es-MX" w:eastAsia="es-MX"/>
-        </w:rPr>
-      </w:pPr>
-    </w:p>
-    <w:p>
-      <w:pPr>
-        <w:shd w:val="clear" w:color="auto" w:fill="FFFFFF"/>
-        <w:spacing w:after="0" w:line="240" w:lineRule="auto"/>
-        <w:rPr>
-          <w:rFonts w:ascii="Tahoma" w:eastAsia="Times New Roman" w:hAnsi="Tahoma" w:cs="Tahoma"/>
-          <w:i/>
-          <w:iCs/>
-          <w:color w:val="222222"/>
-          <w:sz w:val="24"/>
-          <w:szCs w:val="24"/>
-          <w:lang w:val="es-MX" w:eastAsia="es-MX"/>
-        </w:rPr>
-      </w:pPr>
-      <w:r>
-        <w:rPr>
-          <w:rFonts w:ascii="Tahoma" w:eastAsia="Times New Roman" w:hAnsi="Tahoma" w:cs="Tahoma"/>
-          <w:i/>
-          <w:iCs/>
-          <w:color w:val="222222"/>
-          <w:sz w:val="24"/>
-          <w:szCs w:val="24"/>
-          <w:highlight w:val="lightGray"/>
-          <w:lang w:val="es-MX" w:eastAsia="es-MX"/>
-        </w:rPr>
-        <w:t>Resultado del Indicador</w:t>
-      </w:r>
-    </w:p>
-    <w:p>
-      <w:pPr>
-        <w:shd w:val="clear" w:color="auto" w:fill="FFFFFF"/>
-        <w:spacing w:after="0" w:line="240" w:lineRule="auto"/>
-        <w:rPr>
-          <w:rFonts w:ascii="Tahoma" w:eastAsia="Times New Roman" w:hAnsi="Tahoma" w:cs="Tahoma"/>
-          <w:i/>
-          <w:iCs/>
-          <w:color w:val="222222"/>
-          <w:sz w:val="24"/>
-          <w:szCs w:val="24"/>
-          <w:lang w:val="es-MX" w:eastAsia="es-MX"/>
-        </w:rPr>
-      </w:pPr>
-    </w:p>
-    <w:p>
-      <w:pPr>
-        <w:shd w:val="clear" w:color="auto" w:fill="FFFFFF"/>
-        <w:spacing w:after="0" w:line="240" w:lineRule="auto"/>
-        <w:rPr>
-          <w:rFonts w:ascii="Tahoma" w:eastAsia="Times New Roman" w:hAnsi="Tahoma" w:cs="Tahoma"/>
-          <w:i/>
-          <w:iCs/>
-          <w:color w:val="222222"/>
-          <w:sz w:val="24"/>
-          <w:szCs w:val="24"/>
-          <w:lang w:val="es-MX" w:eastAsia="es-MX"/>
-        </w:rPr>
-      </w:pPr>
-      <w:r>
-        <w:rPr>
-          <w:rFonts w:ascii="Tahoma" w:eastAsia="Times New Roman" w:hAnsi="Tahoma" w:cs="Tahoma"/>
-          <w:i/>
-          <w:iCs/>
-          <w:color w:val="222222"/>
-          <w:sz w:val="24"/>
-          <w:szCs w:val="24"/>
-          <w:lang w:val="es-MX" w:eastAsia="es-MX"/>
-        </w:rPr>
-        <w:t xml:space="preserve">Ind </w:t>
       </w:r>
       <w:r>
         <w:rPr>
@@ -3062,7 +3142,7 @@
                 <w:szCs w:val="24"/>
                 <w:lang w:val="es-MX" w:eastAsia="es-MX"/>
               </w:rPr>
-              <m:t>3598</m:t>
+              <m:t>4543</m:t>
             </m:r>
           </m:num>
           <m:den>
@@ -3074,7 +3154,7 @@
                 <w:szCs w:val="24"/>
                 <w:lang w:val="es-MX" w:eastAsia="es-MX"/>
               </w:rPr>
-              <m:t>2</m:t>
+              <m:t>26</m:t>
             </m:r>
             <m:r>
               <w:rPr>
@@ -3084,7 +3164,17 @@
                 <w:szCs w:val="24"/>
                 <w:lang w:val="es-MX" w:eastAsia="es-MX"/>
               </w:rPr>
-              <m:t>4889</m:t>
+              <m:t>163</m:t>
+            </m:r>
+            <m:r>
+              <w:rPr>
+                <w:rFonts w:ascii="Cambria Math" w:eastAsia="Times New Roman" w:hAnsi="Cambria Math" w:cs="Tahoma"/>
+                <w:color w:val="222222"/>
+                <w:sz w:val="24"/>
+                <w:szCs w:val="24"/>
+                <w:lang w:val="es-MX" w:eastAsia="es-MX"/>
+              </w:rPr>
+              <m:t xml:space="preserve"> </m:t>
             </m:r>
           </m:den>
         </m:f>
@@ -3129,6 +3219,7 @@
           <w:lang w:val="es-MX" w:eastAsia="es-MX"/>
         </w:rPr>
       </w:pPr>
+      <w:proofErr w:type="spellStart"/>
       <w:r>
         <w:rPr>
           <w:rFonts w:ascii="Tahoma" w:eastAsia="Times New Roman" w:hAnsi="Tahoma" w:cs="Tahoma"/>
@@ -3139,8 +3230,9 @@
           <w:szCs w:val="24"/>
           <w:lang w:val="es-MX" w:eastAsia="es-MX"/>
         </w:rPr>
-        <w:t xml:space="preserve">Ind </w:t>
-      </w:r>
+        <w:t>Ind</w:t>
+      </w:r>
+      <w:proofErr w:type="spellEnd"/>
       <w:r>
         <w:rPr>
           <w:rFonts w:ascii="Tahoma" w:eastAsia="Times New Roman" w:hAnsi="Tahoma" w:cs="Tahoma"/>
@@ -3151,6 +3243,18 @@
           <w:szCs w:val="24"/>
           <w:lang w:val="es-MX" w:eastAsia="es-MX"/>
         </w:rPr>
+        <w:t xml:space="preserve"> </w:t>
+      </w:r>
+      <w:r>
+        <w:rPr>
+          <w:rFonts w:ascii="Tahoma" w:eastAsia="Times New Roman" w:hAnsi="Tahoma" w:cs="Tahoma"/>
+          <w:i/>
+          <w:iCs/>
+          <w:color w:val="FF0000"/>
+          <w:sz w:val="24"/>
+          <w:szCs w:val="24"/>
+          <w:lang w:val="es-MX" w:eastAsia="es-MX"/>
+        </w:rPr>
         <w:t>2</w:t>
       </w:r>
       <w:r>
@@ -3175,7 +3279,7 @@
           <w:szCs w:val="24"/>
           <w:lang w:val="es-MX" w:eastAsia="es-MX"/>
         </w:rPr>
-        <w:t>1</w:t>
+        <w:t>17</w:t>
       </w:r>
       <w:r>
         <w:rPr>
@@ -3187,7 +3291,7 @@
           <w:szCs w:val="24"/>
           <w:lang w:val="es-MX" w:eastAsia="es-MX"/>
         </w:rPr>
-        <w:t>4</w:t>
+        <w:t>.</w:t>
       </w:r>
       <w:r>
         <w:rPr>
@@ -3199,19 +3303,7 @@
           <w:szCs w:val="24"/>
           <w:lang w:val="es-MX" w:eastAsia="es-MX"/>
         </w:rPr>
-        <w:t>.</w:t>
-      </w:r>
-      <w:r>
-        <w:rPr>
-          <w:rFonts w:ascii="Tahoma" w:eastAsia="Times New Roman" w:hAnsi="Tahoma" w:cs="Tahoma"/>
-          <w:i/>
-          <w:iCs/>
-          <w:color w:val="FF0000"/>
-          <w:sz w:val="24"/>
-          <w:szCs w:val="24"/>
-          <w:lang w:val="es-MX" w:eastAsia="es-MX"/>
-        </w:rPr>
-        <w:t>46</w:t>
+        <w:t>36</w:t>
       </w:r>
       <w:r>
         <w:rPr>
@@ -3350,81 +3442,154 @@
         <w:jc w:val="both"/>
         <w:rPr>
           <w:rFonts w:ascii="Tahoma" w:eastAsia="Times New Roman" w:hAnsi="Tahoma" w:cs="Tahoma"/>
-          <w:color w:val="FF0000"/>
-          <w:sz w:val="24"/>
-          <w:szCs w:val="24"/>
-          <w:lang w:val="es-MX" w:eastAsia="es-MX"/>
-        </w:rPr>
-      </w:pPr>
-      <w:r>
-        <w:rPr>
-          <w:rFonts w:ascii="Tahoma" w:eastAsia="Times New Roman" w:hAnsi="Tahoma" w:cs="Tahoma"/>
-          <w:color w:val="FF0000"/>
-          <w:sz w:val="24"/>
-          <w:szCs w:val="24"/>
-          <w:lang w:val="es-MX" w:eastAsia="es-MX"/>
-        </w:rPr>
-        <w:t>Nota: En los años anteriores se tomaron los primeros semestres de matriculados para compararlos un año después. En la medición del año 2024</w:t>
-      </w:r>
-      <w:r>
-        <w:rPr>
-          <w:rFonts w:ascii="Tahoma" w:eastAsia="Times New Roman" w:hAnsi="Tahoma" w:cs="Tahoma"/>
-          <w:color w:val="FF0000"/>
-          <w:sz w:val="24"/>
-          <w:szCs w:val="24"/>
-          <w:lang w:val="es-MX" w:eastAsia="es-MX"/>
-        </w:rPr>
-        <w:t xml:space="preserve">, </w:t>
-      </w:r>
-      <w:r>
-        <w:rPr>
-          <w:rFonts w:ascii="Tahoma" w:eastAsia="Times New Roman" w:hAnsi="Tahoma" w:cs="Tahoma"/>
-          <w:color w:val="FF0000"/>
-          <w:sz w:val="24"/>
-          <w:szCs w:val="24"/>
-          <w:lang w:val="es-MX" w:eastAsia="es-MX"/>
-        </w:rPr>
-        <w:t>se tomó el periodo 2 (2022-2</w:t>
-      </w:r>
-      <w:r>
-        <w:rPr>
-          <w:rFonts w:ascii="Tahoma" w:eastAsia="Times New Roman" w:hAnsi="Tahoma" w:cs="Tahoma"/>
-          <w:color w:val="FF0000"/>
-          <w:sz w:val="24"/>
-          <w:szCs w:val="24"/>
-          <w:lang w:val="es-MX" w:eastAsia="es-MX"/>
-        </w:rPr>
-        <w:t xml:space="preserve"> en lugar de 2023-1</w:t>
-      </w:r>
-      <w:r>
-        <w:rPr>
-          <w:rFonts w:ascii="Tahoma" w:eastAsia="Times New Roman" w:hAnsi="Tahoma" w:cs="Tahoma"/>
-          <w:color w:val="FF0000"/>
-          <w:sz w:val="24"/>
-          <w:szCs w:val="24"/>
-          <w:lang w:val="es-MX" w:eastAsia="es-MX"/>
-        </w:rPr>
-        <w:t>) en razón a que</w:t>
-      </w:r>
-      <w:r>
-        <w:rPr>
-          <w:rFonts w:ascii="Tahoma" w:eastAsia="Times New Roman" w:hAnsi="Tahoma" w:cs="Tahoma"/>
-          <w:color w:val="FF0000"/>
-          <w:sz w:val="24"/>
-          <w:szCs w:val="24"/>
-          <w:lang w:val="es-MX" w:eastAsia="es-MX"/>
-        </w:rPr>
-        <w:t xml:space="preserve">, al momento de calcular este indicador, </w:t>
-      </w:r>
-      <w:r>
-        <w:rPr>
-          <w:rFonts w:ascii="Tahoma" w:eastAsia="Times New Roman" w:hAnsi="Tahoma" w:cs="Tahoma"/>
-          <w:color w:val="FF0000"/>
-          <w:sz w:val="24"/>
-          <w:szCs w:val="24"/>
-          <w:lang w:val="es-MX" w:eastAsia="es-MX"/>
-        </w:rPr>
-        <w:t>no se contaba con la base oficial de matriculados del primer semestre del año 2024.</w:t>
+          <w:color w:val="222222"/>
+          <w:sz w:val="24"/>
+          <w:szCs w:val="24"/>
+          <w:lang w:val="es-MX" w:eastAsia="es-MX"/>
+        </w:rPr>
+      </w:pPr>
+      <w:r>
+        <w:rPr>
+          <w:rFonts w:ascii="Tahoma" w:eastAsia="Times New Roman" w:hAnsi="Tahoma" w:cs="Tahoma"/>
+          <w:color w:val="222222"/>
+          <w:sz w:val="24"/>
+          <w:szCs w:val="24"/>
+          <w:lang w:val="es-MX" w:eastAsia="es-MX"/>
+        </w:rPr>
+        <w:t>Se tomó la población de matriculados del periodo 202</w:t>
+      </w:r>
+      <w:r>
+        <w:rPr>
+          <w:rFonts w:ascii="Tahoma" w:eastAsia="Times New Roman" w:hAnsi="Tahoma" w:cs="Tahoma"/>
+          <w:color w:val="222222"/>
+          <w:sz w:val="24"/>
+          <w:szCs w:val="24"/>
+          <w:lang w:val="es-MX" w:eastAsia="es-MX"/>
+        </w:rPr>
+        <w:t>41</w:t>
+      </w:r>
+      <w:r>
+        <w:rPr>
+          <w:rFonts w:ascii="Tahoma" w:eastAsia="Times New Roman" w:hAnsi="Tahoma" w:cs="Tahoma"/>
+          <w:color w:val="222222"/>
+          <w:sz w:val="24"/>
+          <w:szCs w:val="24"/>
+          <w:lang w:val="es-MX" w:eastAsia="es-MX"/>
+        </w:rPr>
+        <w:t xml:space="preserve"> y se le restó los graduados de esta población en los periodos 202</w:t>
+      </w:r>
+      <w:r>
+        <w:rPr>
+          <w:rFonts w:ascii="Tahoma" w:eastAsia="Times New Roman" w:hAnsi="Tahoma" w:cs="Tahoma"/>
+          <w:color w:val="222222"/>
+          <w:sz w:val="24"/>
+          <w:szCs w:val="24"/>
+          <w:lang w:val="es-MX" w:eastAsia="es-MX"/>
+        </w:rPr>
+        <w:t>42</w:t>
+      </w:r>
+      <w:r>
+        <w:rPr>
+          <w:rFonts w:ascii="Tahoma" w:eastAsia="Times New Roman" w:hAnsi="Tahoma" w:cs="Tahoma"/>
+          <w:color w:val="222222"/>
+          <w:sz w:val="24"/>
+          <w:szCs w:val="24"/>
+          <w:lang w:val="es-MX" w:eastAsia="es-MX"/>
+        </w:rPr>
+        <w:t xml:space="preserve"> y 202</w:t>
+      </w:r>
+      <w:r>
+        <w:rPr>
+          <w:rFonts w:ascii="Tahoma" w:eastAsia="Times New Roman" w:hAnsi="Tahoma" w:cs="Tahoma"/>
+          <w:color w:val="222222"/>
+          <w:sz w:val="24"/>
+          <w:szCs w:val="24"/>
+          <w:lang w:val="es-MX" w:eastAsia="es-MX"/>
+        </w:rPr>
+        <w:t>51</w:t>
+      </w:r>
+      <w:r>
+        <w:rPr>
+          <w:rFonts w:ascii="Tahoma" w:eastAsia="Times New Roman" w:hAnsi="Tahoma" w:cs="Tahoma"/>
+          <w:color w:val="222222"/>
+          <w:sz w:val="24"/>
+          <w:szCs w:val="24"/>
+          <w:lang w:val="es-MX" w:eastAsia="es-MX"/>
+        </w:rPr>
+        <w:t xml:space="preserve">. </w:t>
+      </w:r>
+      <w:r>
+        <w:rPr>
+          <w:rFonts w:ascii="Tahoma" w:eastAsia="Times New Roman" w:hAnsi="Tahoma" w:cs="Tahoma"/>
+          <w:color w:val="222222"/>
+          <w:sz w:val="24"/>
+          <w:szCs w:val="24"/>
+          <w:lang w:val="es-MX" w:eastAsia="es-MX"/>
+        </w:rPr>
+        <w:t>La población resultante se comparó con el total de matriculados de la Universidad en el periodo 202</w:t>
+      </w:r>
+      <w:r>
+        <w:rPr>
+          <w:rFonts w:ascii="Tahoma" w:eastAsia="Times New Roman" w:hAnsi="Tahoma" w:cs="Tahoma"/>
+          <w:color w:val="222222"/>
+          <w:sz w:val="24"/>
+          <w:szCs w:val="24"/>
+          <w:lang w:val="es-MX" w:eastAsia="es-MX"/>
+        </w:rPr>
+        <w:t>51</w:t>
+      </w:r>
+      <w:r>
+        <w:rPr>
+          <w:rFonts w:ascii="Tahoma" w:eastAsia="Times New Roman" w:hAnsi="Tahoma" w:cs="Tahoma"/>
+          <w:color w:val="222222"/>
+          <w:sz w:val="24"/>
+          <w:szCs w:val="24"/>
+          <w:lang w:val="es-MX" w:eastAsia="es-MX"/>
+        </w:rPr>
+        <w:t>.</w:t>
+      </w:r>
+    </w:p>
+    <w:p>
+      <w:pPr>
+        <w:shd w:val="clear" w:color="auto" w:fill="FFFFFF"/>
+        <w:spacing w:after="0" w:line="240" w:lineRule="auto"/>
+        <w:rPr>
+          <w:rFonts w:ascii="Tahoma" w:eastAsia="Times New Roman" w:hAnsi="Tahoma" w:cs="Tahoma"/>
+          <w:i/>
+          <w:iCs/>
+          <w:color w:val="222222"/>
+          <w:sz w:val="24"/>
+          <w:szCs w:val="24"/>
+          <w:lang w:val="es-MX" w:eastAsia="es-MX"/>
+        </w:rPr>
+      </w:pPr>
+    </w:p>
+    <w:p>
+      <w:pPr>
+        <w:shd w:val="clear" w:color="auto" w:fill="FFFFFF"/>
+        <w:spacing w:after="0" w:line="240" w:lineRule="auto"/>
+        <w:rPr>
+          <w:rFonts w:ascii="Tahoma" w:eastAsia="Times New Roman" w:hAnsi="Tahoma" w:cs="Tahoma"/>
+          <w:i/>
+          <w:iCs/>
+          <w:color w:val="222222"/>
+          <w:sz w:val="24"/>
+          <w:szCs w:val="24"/>
+          <w:lang w:val="es-MX" w:eastAsia="es-MX"/>
+        </w:rPr>
+      </w:pPr>
+      <w:r>
+        <w:rPr>
+          <w:rFonts w:ascii="Tahoma" w:eastAsia="Times New Roman" w:hAnsi="Tahoma" w:cs="Tahoma"/>
+          <w:i/>
+          <w:iCs/>
+          <w:color w:val="222222"/>
+          <w:sz w:val="24"/>
+          <w:szCs w:val="24"/>
+          <w:highlight w:val="lightGray"/>
+          <w:lang w:val="es-MX" w:eastAsia="es-MX"/>
+        </w:rPr>
+        <w:t>Cifras del indicador</w:t>
       </w:r>
     </w:p>
     <w:p>
@@ -3449,61 +3614,105 @@
         <w:jc w:val="both"/>
         <w:rPr>
           <w:rFonts w:ascii="Tahoma" w:eastAsia="Times New Roman" w:hAnsi="Tahoma" w:cs="Tahoma"/>
-          <w:color w:val="222222"/>
-          <w:sz w:val="24"/>
-          <w:szCs w:val="24"/>
-          <w:lang w:val="es-MX" w:eastAsia="es-MX"/>
-        </w:rPr>
-      </w:pPr>
-      <w:r>
-        <w:rPr>
-          <w:rFonts w:ascii="Tahoma" w:eastAsia="Times New Roman" w:hAnsi="Tahoma" w:cs="Tahoma"/>
-          <w:color w:val="222222"/>
-          <w:sz w:val="24"/>
-          <w:szCs w:val="24"/>
-          <w:lang w:val="es-MX" w:eastAsia="es-MX"/>
-        </w:rPr>
-        <w:t>Se tomó la población de matriculados del periodo 202</w:t>
-      </w:r>
-      <w:r>
-        <w:rPr>
-          <w:rFonts w:ascii="Tahoma" w:eastAsia="Times New Roman" w:hAnsi="Tahoma" w:cs="Tahoma"/>
-          <w:color w:val="222222"/>
-          <w:sz w:val="24"/>
-          <w:szCs w:val="24"/>
-          <w:lang w:val="es-MX" w:eastAsia="es-MX"/>
-        </w:rPr>
-        <w:t>2</w:t>
-      </w:r>
-      <w:r>
-        <w:rPr>
-          <w:rFonts w:ascii="Tahoma" w:eastAsia="Times New Roman" w:hAnsi="Tahoma" w:cs="Tahoma"/>
-          <w:color w:val="222222"/>
-          <w:sz w:val="24"/>
-          <w:szCs w:val="24"/>
-          <w:lang w:val="es-MX" w:eastAsia="es-MX"/>
-        </w:rPr>
-        <w:t>2</w:t>
-      </w:r>
-      <w:r>
-        <w:rPr>
-          <w:rFonts w:ascii="Tahoma" w:eastAsia="Times New Roman" w:hAnsi="Tahoma" w:cs="Tahoma"/>
-          <w:color w:val="222222"/>
-          <w:sz w:val="24"/>
-          <w:szCs w:val="24"/>
-          <w:lang w:val="es-MX" w:eastAsia="es-MX"/>
-        </w:rPr>
-        <w:t xml:space="preserve"> y se le restó los graduados de esta población en los periodos 202</w:t>
-      </w:r>
-      <w:r>
-        <w:rPr>
-          <w:rFonts w:ascii="Tahoma" w:eastAsia="Times New Roman" w:hAnsi="Tahoma" w:cs="Tahoma"/>
-          <w:color w:val="222222"/>
-          <w:sz w:val="24"/>
-          <w:szCs w:val="24"/>
-          <w:lang w:val="es-MX" w:eastAsia="es-MX"/>
-        </w:rPr>
-        <w:t>31</w:t>
+          <w:color w:val="4472C4" w:themeColor="accent1"/>
+          <w:sz w:val="24"/>
+          <w:szCs w:val="24"/>
+          <w:lang w:val="es-MX" w:eastAsia="es-MX"/>
+        </w:rPr>
+      </w:pPr>
+      <w:r>
+        <w:rPr>
+          <w:rFonts w:ascii="Tahoma" w:eastAsia="Times New Roman" w:hAnsi="Tahoma" w:cs="Tahoma"/>
+          <w:color w:val="222222"/>
+          <w:sz w:val="24"/>
+          <w:szCs w:val="24"/>
+          <w:lang w:val="es-MX" w:eastAsia="es-MX"/>
+        </w:rPr>
+        <w:t>Matriculados en pregrado periodo 20</w:t>
+      </w:r>
+      <w:r>
+        <w:rPr>
+          <w:rFonts w:ascii="Tahoma" w:eastAsia="Times New Roman" w:hAnsi="Tahoma" w:cs="Tahoma"/>
+          <w:color w:val="222222"/>
+          <w:sz w:val="24"/>
+          <w:szCs w:val="24"/>
+          <w:lang w:val="es-MX" w:eastAsia="es-MX"/>
+        </w:rPr>
+        <w:t>241</w:t>
+      </w:r>
+      <w:r>
+        <w:rPr>
+          <w:rFonts w:ascii="Tahoma" w:eastAsia="Times New Roman" w:hAnsi="Tahoma" w:cs="Tahoma"/>
+          <w:color w:val="222222"/>
+          <w:sz w:val="24"/>
+          <w:szCs w:val="24"/>
+          <w:lang w:val="es-MX" w:eastAsia="es-MX"/>
+        </w:rPr>
+        <w:t xml:space="preserve">: </w:t>
+      </w:r>
+      <w:r>
+        <w:rPr>
+          <w:rFonts w:ascii="Tahoma" w:eastAsia="Times New Roman" w:hAnsi="Tahoma" w:cs="Tahoma"/>
+          <w:color w:val="4472C4" w:themeColor="accent1"/>
+          <w:sz w:val="24"/>
+          <w:szCs w:val="24"/>
+          <w:lang w:val="es-MX" w:eastAsia="es-MX"/>
+        </w:rPr>
+        <w:t>49408</w:t>
+      </w:r>
+    </w:p>
+    <w:p>
+      <w:pPr>
+        <w:shd w:val="clear" w:color="auto" w:fill="FFFFFF"/>
+        <w:spacing w:after="0" w:line="240" w:lineRule="auto"/>
+        <w:jc w:val="both"/>
+        <w:rPr>
+          <w:rFonts w:ascii="Tahoma" w:eastAsia="Times New Roman" w:hAnsi="Tahoma" w:cs="Tahoma"/>
+          <w:color w:val="4472C4" w:themeColor="accent1"/>
+          <w:sz w:val="24"/>
+          <w:szCs w:val="24"/>
+          <w:lang w:val="es-MX" w:eastAsia="es-MX"/>
+        </w:rPr>
+      </w:pPr>
+      <w:r>
+        <w:rPr>
+          <w:rFonts w:ascii="Tahoma" w:eastAsia="Times New Roman" w:hAnsi="Tahoma" w:cs="Tahoma"/>
+          <w:color w:val="222222"/>
+          <w:sz w:val="24"/>
+          <w:szCs w:val="24"/>
+          <w:lang w:val="es-MX" w:eastAsia="es-MX"/>
+        </w:rPr>
+        <w:t>Matriculados en pregrado periodo 202</w:t>
+      </w:r>
+      <w:r>
+        <w:rPr>
+          <w:rFonts w:ascii="Tahoma" w:eastAsia="Times New Roman" w:hAnsi="Tahoma" w:cs="Tahoma"/>
+          <w:color w:val="222222"/>
+          <w:sz w:val="24"/>
+          <w:szCs w:val="24"/>
+          <w:lang w:val="es-MX" w:eastAsia="es-MX"/>
+        </w:rPr>
+        <w:t>41</w:t>
+      </w:r>
+      <w:r>
+        <w:rPr>
+          <w:rFonts w:ascii="Tahoma" w:eastAsia="Times New Roman" w:hAnsi="Tahoma" w:cs="Tahoma"/>
+          <w:color w:val="222222"/>
+          <w:sz w:val="24"/>
+          <w:szCs w:val="24"/>
+          <w:lang w:val="es-MX" w:eastAsia="es-MX"/>
+        </w:rPr>
+        <w:t xml:space="preserve"> menos graduados de esta población en los periodos 202</w:t>
+      </w:r>
+      <w:r>
+        <w:rPr>
+          <w:rFonts w:ascii="Tahoma" w:eastAsia="Times New Roman" w:hAnsi="Tahoma" w:cs="Tahoma"/>
+          <w:color w:val="222222"/>
+          <w:sz w:val="24"/>
+          <w:szCs w:val="24"/>
+          <w:lang w:val="es-MX" w:eastAsia="es-MX"/>
+        </w:rPr>
+        <w:t>42</w:t>
       </w:r>
       <w:r>
         <w:rPr>
@@ -3523,78 +3732,208 @@
           <w:szCs w:val="24"/>
           <w:lang w:val="es-MX" w:eastAsia="es-MX"/>
         </w:rPr>
-        <w:t>3</w:t>
-      </w:r>
-      <w:r>
-        <w:rPr>
-          <w:rFonts w:ascii="Tahoma" w:eastAsia="Times New Roman" w:hAnsi="Tahoma" w:cs="Tahoma"/>
-          <w:color w:val="222222"/>
-          <w:sz w:val="24"/>
-          <w:szCs w:val="24"/>
-          <w:lang w:val="es-MX" w:eastAsia="es-MX"/>
-        </w:rPr>
-        <w:t>2</w:t>
-      </w:r>
-      <w:r>
-        <w:rPr>
-          <w:rFonts w:ascii="Tahoma" w:eastAsia="Times New Roman" w:hAnsi="Tahoma" w:cs="Tahoma"/>
-          <w:color w:val="222222"/>
-          <w:sz w:val="24"/>
-          <w:szCs w:val="24"/>
-          <w:lang w:val="es-MX" w:eastAsia="es-MX"/>
-        </w:rPr>
-        <w:t xml:space="preserve">. </w:t>
-      </w:r>
-      <w:r>
-        <w:rPr>
-          <w:rFonts w:ascii="Tahoma" w:eastAsia="Times New Roman" w:hAnsi="Tahoma" w:cs="Tahoma"/>
-          <w:color w:val="222222"/>
-          <w:sz w:val="24"/>
-          <w:szCs w:val="24"/>
-          <w:lang w:val="es-MX" w:eastAsia="es-MX"/>
-        </w:rPr>
-        <w:t>La población resultante se comparó con el total de matriculados de la Universidad en el periodo 202</w:t>
-      </w:r>
-      <w:r>
-        <w:rPr>
-          <w:rFonts w:ascii="Tahoma" w:eastAsia="Times New Roman" w:hAnsi="Tahoma" w:cs="Tahoma"/>
-          <w:color w:val="222222"/>
-          <w:sz w:val="24"/>
-          <w:szCs w:val="24"/>
-          <w:lang w:val="es-MX" w:eastAsia="es-MX"/>
-        </w:rPr>
-        <w:t>3</w:t>
-      </w:r>
-      <w:r>
-        <w:rPr>
-          <w:rFonts w:ascii="Tahoma" w:eastAsia="Times New Roman" w:hAnsi="Tahoma" w:cs="Tahoma"/>
-          <w:color w:val="222222"/>
-          <w:sz w:val="24"/>
-          <w:szCs w:val="24"/>
-          <w:lang w:val="es-MX" w:eastAsia="es-MX"/>
-        </w:rPr>
-        <w:t>2</w:t>
-      </w:r>
-      <w:r>
-        <w:rPr>
-          <w:rFonts w:ascii="Tahoma" w:eastAsia="Times New Roman" w:hAnsi="Tahoma" w:cs="Tahoma"/>
-          <w:color w:val="222222"/>
-          <w:sz w:val="24"/>
-          <w:szCs w:val="24"/>
-          <w:lang w:val="es-MX" w:eastAsia="es-MX"/>
-        </w:rPr>
-        <w:t>.</w:t>
-      </w:r>
-    </w:p>
-    <w:p>
-      <w:pPr>
-        <w:shd w:val="clear" w:color="auto" w:fill="FFFFFF"/>
-        <w:spacing w:after="0" w:line="240" w:lineRule="auto"/>
-        <w:rPr>
-          <w:rFonts w:ascii="Tahoma" w:eastAsia="Times New Roman" w:hAnsi="Tahoma" w:cs="Tahoma"/>
-          <w:i/>
-          <w:iCs/>
-          <w:color w:val="222222"/>
+        <w:t>51</w:t>
+      </w:r>
+      <w:r>
+        <w:rPr>
+          <w:rFonts w:ascii="Tahoma" w:eastAsia="Times New Roman" w:hAnsi="Tahoma" w:cs="Tahoma"/>
+          <w:color w:val="222222"/>
+          <w:sz w:val="24"/>
+          <w:szCs w:val="24"/>
+          <w:lang w:val="es-MX" w:eastAsia="es-MX"/>
+        </w:rPr>
+        <w:t xml:space="preserve">: </w:t>
+      </w:r>
+      <w:r>
+        <w:rPr>
+          <w:rFonts w:ascii="Tahoma" w:eastAsia="Times New Roman" w:hAnsi="Tahoma" w:cs="Tahoma"/>
+          <w:color w:val="4472C4" w:themeColor="accent1"/>
+          <w:sz w:val="24"/>
+          <w:szCs w:val="24"/>
+          <w:lang w:val="es-MX" w:eastAsia="es-MX"/>
+        </w:rPr>
+        <w:t>4</w:t>
+      </w:r>
+      <w:r>
+        <w:rPr>
+          <w:rFonts w:ascii="Tahoma" w:eastAsia="Times New Roman" w:hAnsi="Tahoma" w:cs="Tahoma"/>
+          <w:color w:val="4472C4" w:themeColor="accent1"/>
+          <w:sz w:val="24"/>
+          <w:szCs w:val="24"/>
+          <w:lang w:val="es-MX" w:eastAsia="es-MX"/>
+        </w:rPr>
+        <w:t>3567</w:t>
+      </w:r>
+    </w:p>
+    <w:p>
+      <w:pPr>
+        <w:shd w:val="clear" w:color="auto" w:fill="FFFFFF"/>
+        <w:spacing w:after="0" w:line="240" w:lineRule="auto"/>
+        <w:jc w:val="both"/>
+        <w:rPr>
+          <w:rFonts w:ascii="Tahoma" w:eastAsia="Times New Roman" w:hAnsi="Tahoma" w:cs="Tahoma"/>
+          <w:color w:val="4472C4" w:themeColor="accent1"/>
+          <w:sz w:val="24"/>
+          <w:szCs w:val="24"/>
+          <w:lang w:val="es-MX" w:eastAsia="es-MX"/>
+        </w:rPr>
+      </w:pPr>
+      <w:r>
+        <w:rPr>
+          <w:rFonts w:ascii="Tahoma" w:eastAsia="Times New Roman" w:hAnsi="Tahoma" w:cs="Tahoma"/>
+          <w:color w:val="222222"/>
+          <w:sz w:val="24"/>
+          <w:szCs w:val="24"/>
+          <w:lang w:val="es-MX" w:eastAsia="es-MX"/>
+        </w:rPr>
+        <w:t>Matriculados en pregrado periodo 202</w:t>
+      </w:r>
+      <w:r>
+        <w:rPr>
+          <w:rFonts w:ascii="Tahoma" w:eastAsia="Times New Roman" w:hAnsi="Tahoma" w:cs="Tahoma"/>
+          <w:color w:val="222222"/>
+          <w:sz w:val="24"/>
+          <w:szCs w:val="24"/>
+          <w:lang w:val="es-MX" w:eastAsia="es-MX"/>
+        </w:rPr>
+        <w:t>51</w:t>
+      </w:r>
+      <w:r>
+        <w:rPr>
+          <w:rFonts w:ascii="Tahoma" w:eastAsia="Times New Roman" w:hAnsi="Tahoma" w:cs="Tahoma"/>
+          <w:color w:val="222222"/>
+          <w:sz w:val="24"/>
+          <w:szCs w:val="24"/>
+          <w:lang w:val="es-MX" w:eastAsia="es-MX"/>
+        </w:rPr>
+        <w:t xml:space="preserve">: </w:t>
+      </w:r>
+      <w:r>
+        <w:rPr>
+          <w:rFonts w:ascii="Tahoma" w:eastAsia="Times New Roman" w:hAnsi="Tahoma" w:cs="Tahoma"/>
+          <w:color w:val="4472C4" w:themeColor="accent1"/>
+          <w:sz w:val="24"/>
+          <w:szCs w:val="24"/>
+          <w:lang w:val="es-MX" w:eastAsia="es-MX"/>
+        </w:rPr>
+        <w:t>48</w:t>
+      </w:r>
+      <w:r>
+        <w:rPr>
+          <w:rFonts w:ascii="Tahoma" w:eastAsia="Times New Roman" w:hAnsi="Tahoma" w:cs="Tahoma"/>
+          <w:color w:val="4472C4" w:themeColor="accent1"/>
+          <w:sz w:val="24"/>
+          <w:szCs w:val="24"/>
+          <w:lang w:val="es-MX" w:eastAsia="es-MX"/>
+        </w:rPr>
+        <w:t>613</w:t>
+      </w:r>
+    </w:p>
+    <w:p>
+      <w:pPr>
+        <w:shd w:val="clear" w:color="auto" w:fill="FFFFFF"/>
+        <w:spacing w:after="0" w:line="240" w:lineRule="auto"/>
+        <w:jc w:val="both"/>
+        <w:rPr>
+          <w:rFonts w:ascii="Tahoma" w:eastAsia="Times New Roman" w:hAnsi="Tahoma" w:cs="Tahoma"/>
+          <w:color w:val="4472C4" w:themeColor="accent1"/>
+          <w:sz w:val="24"/>
+          <w:szCs w:val="24"/>
+          <w:lang w:val="es-MX" w:eastAsia="es-MX"/>
+        </w:rPr>
+      </w:pPr>
+      <w:r>
+        <w:rPr>
+          <w:rFonts w:ascii="Tahoma" w:eastAsia="Times New Roman" w:hAnsi="Tahoma" w:cs="Tahoma"/>
+          <w:sz w:val="24"/>
+          <w:szCs w:val="24"/>
+          <w:lang w:val="es-MX" w:eastAsia="es-MX"/>
+        </w:rPr>
+        <w:t xml:space="preserve">Matriculados </w:t>
+      </w:r>
+      <w:r>
+        <w:rPr>
+          <w:rFonts w:ascii="Tahoma" w:eastAsia="Times New Roman" w:hAnsi="Tahoma" w:cs="Tahoma"/>
+          <w:sz w:val="24"/>
+          <w:szCs w:val="24"/>
+          <w:lang w:val="es-MX" w:eastAsia="es-MX"/>
+        </w:rPr>
+        <w:t>pregrado</w:t>
+      </w:r>
+      <w:r>
+        <w:rPr>
+          <w:rFonts w:ascii="Tahoma" w:eastAsia="Times New Roman" w:hAnsi="Tahoma" w:cs="Tahoma"/>
+          <w:sz w:val="24"/>
+          <w:szCs w:val="24"/>
+          <w:lang w:val="es-MX" w:eastAsia="es-MX"/>
+        </w:rPr>
+        <w:t xml:space="preserve"> 202</w:t>
+      </w:r>
+      <w:r>
+        <w:rPr>
+          <w:rFonts w:ascii="Tahoma" w:eastAsia="Times New Roman" w:hAnsi="Tahoma" w:cs="Tahoma"/>
+          <w:sz w:val="24"/>
+          <w:szCs w:val="24"/>
+          <w:lang w:val="es-MX" w:eastAsia="es-MX"/>
+        </w:rPr>
+        <w:t>41</w:t>
+      </w:r>
+      <w:r>
+        <w:rPr>
+          <w:rFonts w:ascii="Tahoma" w:eastAsia="Times New Roman" w:hAnsi="Tahoma" w:cs="Tahoma"/>
+          <w:sz w:val="24"/>
+          <w:szCs w:val="24"/>
+          <w:lang w:val="es-MX" w:eastAsia="es-MX"/>
+        </w:rPr>
+        <w:t xml:space="preserve"> que continúan matriculados en 202</w:t>
+      </w:r>
+      <w:r>
+        <w:rPr>
+          <w:rFonts w:ascii="Tahoma" w:eastAsia="Times New Roman" w:hAnsi="Tahoma" w:cs="Tahoma"/>
+          <w:sz w:val="24"/>
+          <w:szCs w:val="24"/>
+          <w:lang w:val="es-MX" w:eastAsia="es-MX"/>
+        </w:rPr>
+        <w:t>51</w:t>
+      </w:r>
+      <w:r>
+        <w:rPr>
+          <w:rFonts w:ascii="Tahoma" w:eastAsia="Times New Roman" w:hAnsi="Tahoma" w:cs="Tahoma"/>
+          <w:sz w:val="24"/>
+          <w:szCs w:val="24"/>
+          <w:lang w:val="es-MX" w:eastAsia="es-MX"/>
+        </w:rPr>
+        <w:t xml:space="preserve">: </w:t>
+      </w:r>
+      <w:r>
+        <w:rPr>
+          <w:rFonts w:ascii="Tahoma" w:eastAsia="Times New Roman" w:hAnsi="Tahoma" w:cs="Tahoma"/>
+          <w:color w:val="4472C4" w:themeColor="accent1"/>
+          <w:sz w:val="24"/>
+          <w:szCs w:val="24"/>
+          <w:lang w:val="es-MX" w:eastAsia="es-MX"/>
+        </w:rPr>
+        <w:t>38</w:t>
+      </w:r>
+      <w:r>
+        <w:rPr>
+          <w:rFonts w:ascii="Tahoma" w:eastAsia="Times New Roman" w:hAnsi="Tahoma" w:cs="Tahoma"/>
+          <w:color w:val="4472C4" w:themeColor="accent1"/>
+          <w:sz w:val="24"/>
+          <w:szCs w:val="24"/>
+          <w:lang w:val="es-MX" w:eastAsia="es-MX"/>
+        </w:rPr>
+        <w:t>284</w:t>
+      </w:r>
+    </w:p>
+    <w:p>
+      <w:pPr>
+        <w:shd w:val="clear" w:color="auto" w:fill="FFFFFF"/>
+        <w:spacing w:after="0" w:line="240" w:lineRule="auto"/>
+        <w:jc w:val="both"/>
+        <w:rPr>
+          <w:rFonts w:ascii="Tahoma" w:eastAsia="Times New Roman" w:hAnsi="Tahoma" w:cs="Tahoma"/>
+          <w:color w:val="4472C4" w:themeColor="accent1"/>
           <w:sz w:val="24"/>
           <w:szCs w:val="24"/>
           <w:lang w:val="es-MX" w:eastAsia="es-MX"/>
@@ -3626,443 +3965,52 @@
           <w:highlight w:val="lightGray"/>
           <w:lang w:val="es-MX" w:eastAsia="es-MX"/>
         </w:rPr>
-        <w:t>Cifras del indicador</w:t>
-      </w:r>
-    </w:p>
-    <w:p>
-      <w:pPr>
-        <w:shd w:val="clear" w:color="auto" w:fill="FFFFFF"/>
-        <w:spacing w:after="0" w:line="240" w:lineRule="auto"/>
-        <w:rPr>
-          <w:rFonts w:ascii="Tahoma" w:eastAsia="Times New Roman" w:hAnsi="Tahoma" w:cs="Tahoma"/>
-          <w:i/>
-          <w:iCs/>
-          <w:color w:val="222222"/>
-          <w:sz w:val="24"/>
-          <w:szCs w:val="24"/>
-          <w:lang w:val="es-MX" w:eastAsia="es-MX"/>
-        </w:rPr>
-      </w:pPr>
-    </w:p>
-    <w:p>
-      <w:pPr>
-        <w:shd w:val="clear" w:color="auto" w:fill="FFFFFF"/>
-        <w:spacing w:after="0" w:line="240" w:lineRule="auto"/>
+        <w:t>Resultado del Indicador</w:t>
+      </w:r>
+    </w:p>
+    <w:p>
+      <w:pPr>
         <w:jc w:val="both"/>
-        <w:rPr>
-          <w:rFonts w:ascii="Tahoma" w:eastAsia="Times New Roman" w:hAnsi="Tahoma" w:cs="Tahoma"/>
-          <w:color w:val="4472C4" w:themeColor="accent1"/>
-          <w:sz w:val="24"/>
-          <w:szCs w:val="24"/>
-          <w:lang w:val="es-MX" w:eastAsia="es-MX"/>
-        </w:rPr>
-      </w:pPr>
-      <w:r>
-        <w:rPr>
-          <w:rFonts w:ascii="Tahoma" w:eastAsia="Times New Roman" w:hAnsi="Tahoma" w:cs="Tahoma"/>
-          <w:color w:val="222222"/>
-          <w:sz w:val="24"/>
-          <w:szCs w:val="24"/>
-          <w:lang w:val="es-MX" w:eastAsia="es-MX"/>
-        </w:rPr>
-        <w:t>Matriculados en pregrado periodo 202</w:t>
-      </w:r>
-      <w:r>
-        <w:rPr>
-          <w:rFonts w:ascii="Tahoma" w:eastAsia="Times New Roman" w:hAnsi="Tahoma" w:cs="Tahoma"/>
-          <w:color w:val="222222"/>
-          <w:sz w:val="24"/>
-          <w:szCs w:val="24"/>
-          <w:lang w:val="es-MX" w:eastAsia="es-MX"/>
-        </w:rPr>
-        <w:t>2</w:t>
-      </w:r>
-      <w:r>
-        <w:rPr>
-          <w:rFonts w:ascii="Tahoma" w:eastAsia="Times New Roman" w:hAnsi="Tahoma" w:cs="Tahoma"/>
-          <w:color w:val="222222"/>
-          <w:sz w:val="24"/>
-          <w:szCs w:val="24"/>
-          <w:lang w:val="es-MX" w:eastAsia="es-MX"/>
-        </w:rPr>
-        <w:t>2</w:t>
-      </w:r>
-      <w:r>
-        <w:rPr>
-          <w:rFonts w:ascii="Tahoma" w:eastAsia="Times New Roman" w:hAnsi="Tahoma" w:cs="Tahoma"/>
-          <w:color w:val="222222"/>
-          <w:sz w:val="24"/>
-          <w:szCs w:val="24"/>
-          <w:lang w:val="es-MX" w:eastAsia="es-MX"/>
-        </w:rPr>
-        <w:t xml:space="preserve">: </w:t>
-      </w:r>
-      <w:r>
-        <w:rPr>
-          <w:rFonts w:ascii="Tahoma" w:eastAsia="Times New Roman" w:hAnsi="Tahoma" w:cs="Tahoma"/>
-          <w:color w:val="4472C4" w:themeColor="accent1"/>
-          <w:sz w:val="24"/>
-          <w:szCs w:val="24"/>
-          <w:lang w:val="es-MX" w:eastAsia="es-MX"/>
-        </w:rPr>
-        <w:t>50111</w:t>
-      </w:r>
-    </w:p>
-    <w:p>
-      <w:pPr>
-        <w:shd w:val="clear" w:color="auto" w:fill="FFFFFF"/>
-        <w:spacing w:after="0" w:line="240" w:lineRule="auto"/>
-        <w:jc w:val="both"/>
-        <w:rPr>
-          <w:rFonts w:ascii="Tahoma" w:eastAsia="Times New Roman" w:hAnsi="Tahoma" w:cs="Tahoma"/>
-          <w:color w:val="4472C4" w:themeColor="accent1"/>
-          <w:sz w:val="24"/>
-          <w:szCs w:val="24"/>
-          <w:lang w:val="es-MX" w:eastAsia="es-MX"/>
-        </w:rPr>
-      </w:pPr>
-      <w:r>
-        <w:rPr>
-          <w:rFonts w:ascii="Tahoma" w:eastAsia="Times New Roman" w:hAnsi="Tahoma" w:cs="Tahoma"/>
-          <w:color w:val="222222"/>
-          <w:sz w:val="24"/>
-          <w:szCs w:val="24"/>
-          <w:lang w:val="es-MX" w:eastAsia="es-MX"/>
-        </w:rPr>
-        <w:t>Matriculados en pregrado periodo 202</w:t>
-      </w:r>
-      <w:r>
-        <w:rPr>
-          <w:rFonts w:ascii="Tahoma" w:eastAsia="Times New Roman" w:hAnsi="Tahoma" w:cs="Tahoma"/>
-          <w:color w:val="222222"/>
-          <w:sz w:val="24"/>
-          <w:szCs w:val="24"/>
-          <w:lang w:val="es-MX" w:eastAsia="es-MX"/>
-        </w:rPr>
-        <w:t>2</w:t>
-      </w:r>
-      <w:r>
-        <w:rPr>
-          <w:rFonts w:ascii="Tahoma" w:eastAsia="Times New Roman" w:hAnsi="Tahoma" w:cs="Tahoma"/>
-          <w:color w:val="222222"/>
-          <w:sz w:val="24"/>
-          <w:szCs w:val="24"/>
-          <w:lang w:val="es-MX" w:eastAsia="es-MX"/>
-        </w:rPr>
-        <w:t>2</w:t>
-      </w:r>
-      <w:r>
-        <w:rPr>
-          <w:rFonts w:ascii="Tahoma" w:eastAsia="Times New Roman" w:hAnsi="Tahoma" w:cs="Tahoma"/>
-          <w:color w:val="222222"/>
-          <w:sz w:val="24"/>
-          <w:szCs w:val="24"/>
-          <w:lang w:val="es-MX" w:eastAsia="es-MX"/>
-        </w:rPr>
-        <w:t xml:space="preserve"> menos graduados de esta población en los periodos 202</w:t>
-      </w:r>
-      <w:r>
-        <w:rPr>
-          <w:rFonts w:ascii="Tahoma" w:eastAsia="Times New Roman" w:hAnsi="Tahoma" w:cs="Tahoma"/>
-          <w:color w:val="222222"/>
-          <w:sz w:val="24"/>
-          <w:szCs w:val="24"/>
-          <w:lang w:val="es-MX" w:eastAsia="es-MX"/>
-        </w:rPr>
-        <w:t>31</w:t>
-      </w:r>
-      <w:r>
-        <w:rPr>
-          <w:rFonts w:ascii="Tahoma" w:eastAsia="Times New Roman" w:hAnsi="Tahoma" w:cs="Tahoma"/>
-          <w:color w:val="222222"/>
-          <w:sz w:val="24"/>
-          <w:szCs w:val="24"/>
-          <w:lang w:val="es-MX" w:eastAsia="es-MX"/>
-        </w:rPr>
-        <w:t xml:space="preserve"> y 202</w:t>
-      </w:r>
-      <w:r>
-        <w:rPr>
-          <w:rFonts w:ascii="Tahoma" w:eastAsia="Times New Roman" w:hAnsi="Tahoma" w:cs="Tahoma"/>
-          <w:color w:val="222222"/>
-          <w:sz w:val="24"/>
-          <w:szCs w:val="24"/>
-          <w:lang w:val="es-MX" w:eastAsia="es-MX"/>
-        </w:rPr>
-        <w:t>3</w:t>
-      </w:r>
-      <w:r>
-        <w:rPr>
-          <w:rFonts w:ascii="Tahoma" w:eastAsia="Times New Roman" w:hAnsi="Tahoma" w:cs="Tahoma"/>
-          <w:color w:val="222222"/>
-          <w:sz w:val="24"/>
-          <w:szCs w:val="24"/>
-          <w:lang w:val="es-MX" w:eastAsia="es-MX"/>
-        </w:rPr>
-        <w:t>2</w:t>
-      </w:r>
-      <w:r>
-        <w:rPr>
-          <w:rFonts w:ascii="Tahoma" w:eastAsia="Times New Roman" w:hAnsi="Tahoma" w:cs="Tahoma"/>
-          <w:color w:val="222222"/>
-          <w:sz w:val="24"/>
-          <w:szCs w:val="24"/>
-          <w:lang w:val="es-MX" w:eastAsia="es-MX"/>
-        </w:rPr>
-        <w:t xml:space="preserve">: </w:t>
-      </w:r>
-      <w:r>
-        <w:rPr>
-          <w:rFonts w:ascii="Tahoma" w:eastAsia="Times New Roman" w:hAnsi="Tahoma" w:cs="Tahoma"/>
-          <w:color w:val="4472C4" w:themeColor="accent1"/>
-          <w:sz w:val="24"/>
-          <w:szCs w:val="24"/>
-          <w:lang w:val="es-MX" w:eastAsia="es-MX"/>
-        </w:rPr>
-        <w:t>44733</w:t>
-      </w:r>
-    </w:p>
-    <w:p>
-      <w:pPr>
-        <w:shd w:val="clear" w:color="auto" w:fill="FFFFFF"/>
-        <w:spacing w:after="0" w:line="240" w:lineRule="auto"/>
-        <w:jc w:val="both"/>
-        <w:rPr>
-          <w:rFonts w:ascii="Tahoma" w:eastAsia="Times New Roman" w:hAnsi="Tahoma" w:cs="Tahoma"/>
-          <w:color w:val="4472C4" w:themeColor="accent1"/>
-          <w:sz w:val="24"/>
-          <w:szCs w:val="24"/>
-          <w:lang w:val="es-MX" w:eastAsia="es-MX"/>
-        </w:rPr>
-      </w:pPr>
-      <w:r>
-        <w:rPr>
-          <w:rFonts w:ascii="Tahoma" w:eastAsia="Times New Roman" w:hAnsi="Tahoma" w:cs="Tahoma"/>
-          <w:color w:val="222222"/>
-          <w:sz w:val="24"/>
-          <w:szCs w:val="24"/>
-          <w:lang w:val="es-MX" w:eastAsia="es-MX"/>
-        </w:rPr>
-        <w:t>Matriculados en pregrado periodo 202</w:t>
-      </w:r>
-      <w:r>
-        <w:rPr>
-          <w:rFonts w:ascii="Tahoma" w:eastAsia="Times New Roman" w:hAnsi="Tahoma" w:cs="Tahoma"/>
-          <w:color w:val="222222"/>
-          <w:sz w:val="24"/>
-          <w:szCs w:val="24"/>
-          <w:lang w:val="es-MX" w:eastAsia="es-MX"/>
-        </w:rPr>
-        <w:t>3</w:t>
-      </w:r>
-      <w:r>
-        <w:rPr>
-          <w:rFonts w:ascii="Tahoma" w:eastAsia="Times New Roman" w:hAnsi="Tahoma" w:cs="Tahoma"/>
-          <w:color w:val="222222"/>
-          <w:sz w:val="24"/>
-          <w:szCs w:val="24"/>
-          <w:lang w:val="es-MX" w:eastAsia="es-MX"/>
-        </w:rPr>
-        <w:t>2</w:t>
-      </w:r>
-      <w:r>
-        <w:rPr>
-          <w:rFonts w:ascii="Tahoma" w:eastAsia="Times New Roman" w:hAnsi="Tahoma" w:cs="Tahoma"/>
-          <w:color w:val="222222"/>
-          <w:sz w:val="24"/>
-          <w:szCs w:val="24"/>
-          <w:lang w:val="es-MX" w:eastAsia="es-MX"/>
-        </w:rPr>
-        <w:t xml:space="preserve">: </w:t>
-      </w:r>
-      <w:r>
-        <w:rPr>
-          <w:rFonts w:ascii="Tahoma" w:eastAsia="Times New Roman" w:hAnsi="Tahoma" w:cs="Tahoma"/>
-          <w:color w:val="4472C4" w:themeColor="accent1"/>
-          <w:sz w:val="24"/>
-          <w:szCs w:val="24"/>
-          <w:lang w:val="es-MX" w:eastAsia="es-MX"/>
-        </w:rPr>
-        <w:t>48548</w:t>
-      </w:r>
-    </w:p>
-    <w:p>
-      <w:pPr>
-        <w:shd w:val="clear" w:color="auto" w:fill="FFFFFF"/>
-        <w:spacing w:after="0" w:line="240" w:lineRule="auto"/>
-        <w:jc w:val="both"/>
-        <w:rPr>
-          <w:rFonts w:ascii="Tahoma" w:eastAsia="Times New Roman" w:hAnsi="Tahoma" w:cs="Tahoma"/>
-          <w:color w:val="4472C4" w:themeColor="accent1"/>
-          <w:sz w:val="24"/>
-          <w:szCs w:val="24"/>
-          <w:lang w:val="es-MX" w:eastAsia="es-MX"/>
-        </w:rPr>
-      </w:pPr>
-      <w:r>
-        <w:rPr>
-          <w:rFonts w:ascii="Tahoma" w:eastAsia="Times New Roman" w:hAnsi="Tahoma" w:cs="Tahoma"/>
-          <w:sz w:val="24"/>
-          <w:szCs w:val="24"/>
-          <w:lang w:val="es-MX" w:eastAsia="es-MX"/>
-        </w:rPr>
-        <w:t xml:space="preserve">Matriculados </w:t>
-      </w:r>
-      <w:r>
-        <w:rPr>
-          <w:rFonts w:ascii="Tahoma" w:eastAsia="Times New Roman" w:hAnsi="Tahoma" w:cs="Tahoma"/>
-          <w:sz w:val="24"/>
-          <w:szCs w:val="24"/>
-          <w:lang w:val="es-MX" w:eastAsia="es-MX"/>
-        </w:rPr>
-        <w:t>pregrado</w:t>
-      </w:r>
-      <w:r>
-        <w:rPr>
-          <w:rFonts w:ascii="Tahoma" w:eastAsia="Times New Roman" w:hAnsi="Tahoma" w:cs="Tahoma"/>
-          <w:sz w:val="24"/>
-          <w:szCs w:val="24"/>
-          <w:lang w:val="es-MX" w:eastAsia="es-MX"/>
-        </w:rPr>
-        <w:t xml:space="preserve"> 202</w:t>
-      </w:r>
-      <w:r>
-        <w:rPr>
-          <w:rFonts w:ascii="Tahoma" w:eastAsia="Times New Roman" w:hAnsi="Tahoma" w:cs="Tahoma"/>
-          <w:sz w:val="24"/>
-          <w:szCs w:val="24"/>
-          <w:lang w:val="es-MX" w:eastAsia="es-MX"/>
-        </w:rPr>
-        <w:t>2</w:t>
-      </w:r>
-      <w:r>
-        <w:rPr>
-          <w:rFonts w:ascii="Tahoma" w:eastAsia="Times New Roman" w:hAnsi="Tahoma" w:cs="Tahoma"/>
-          <w:sz w:val="24"/>
-          <w:szCs w:val="24"/>
-          <w:lang w:val="es-MX" w:eastAsia="es-MX"/>
-        </w:rPr>
-        <w:t>2</w:t>
-      </w:r>
-      <w:r>
-        <w:rPr>
-          <w:rFonts w:ascii="Tahoma" w:eastAsia="Times New Roman" w:hAnsi="Tahoma" w:cs="Tahoma"/>
-          <w:sz w:val="24"/>
-          <w:szCs w:val="24"/>
-          <w:lang w:val="es-MX" w:eastAsia="es-MX"/>
-        </w:rPr>
-        <w:t xml:space="preserve"> que continúan matriculados en 202</w:t>
-      </w:r>
-      <w:r>
-        <w:rPr>
-          <w:rFonts w:ascii="Tahoma" w:eastAsia="Times New Roman" w:hAnsi="Tahoma" w:cs="Tahoma"/>
-          <w:sz w:val="24"/>
-          <w:szCs w:val="24"/>
-          <w:lang w:val="es-MX" w:eastAsia="es-MX"/>
-        </w:rPr>
-        <w:t>3</w:t>
-      </w:r>
-      <w:r>
-        <w:rPr>
-          <w:rFonts w:ascii="Tahoma" w:eastAsia="Times New Roman" w:hAnsi="Tahoma" w:cs="Tahoma"/>
-          <w:sz w:val="24"/>
-          <w:szCs w:val="24"/>
-          <w:lang w:val="es-MX" w:eastAsia="es-MX"/>
-        </w:rPr>
-        <w:t>2</w:t>
-      </w:r>
-      <w:r>
-        <w:rPr>
-          <w:rFonts w:ascii="Tahoma" w:eastAsia="Times New Roman" w:hAnsi="Tahoma" w:cs="Tahoma"/>
-          <w:sz w:val="24"/>
-          <w:szCs w:val="24"/>
-          <w:lang w:val="es-MX" w:eastAsia="es-MX"/>
-        </w:rPr>
-        <w:t xml:space="preserve">: </w:t>
-      </w:r>
-      <w:r>
-        <w:rPr>
-          <w:rFonts w:ascii="Tahoma" w:eastAsia="Times New Roman" w:hAnsi="Tahoma" w:cs="Tahoma"/>
-          <w:color w:val="4472C4" w:themeColor="accent1"/>
-          <w:sz w:val="24"/>
-          <w:szCs w:val="24"/>
-          <w:lang w:val="es-MX" w:eastAsia="es-MX"/>
-        </w:rPr>
-        <w:t>38336</w:t>
-      </w:r>
-    </w:p>
-    <w:p>
-      <w:pPr>
-        <w:shd w:val="clear" w:color="auto" w:fill="FFFFFF"/>
-        <w:spacing w:after="0" w:line="240" w:lineRule="auto"/>
-        <w:jc w:val="both"/>
-        <w:rPr>
-          <w:rFonts w:ascii="Tahoma" w:eastAsia="Times New Roman" w:hAnsi="Tahoma" w:cs="Tahoma"/>
-          <w:color w:val="4472C4" w:themeColor="accent1"/>
-          <w:sz w:val="24"/>
-          <w:szCs w:val="24"/>
-          <w:lang w:val="es-MX" w:eastAsia="es-MX"/>
-        </w:rPr>
-      </w:pPr>
-    </w:p>
-    <w:p>
-      <w:pPr>
-        <w:shd w:val="clear" w:color="auto" w:fill="FFFFFF"/>
-        <w:spacing w:after="0" w:line="240" w:lineRule="auto"/>
-        <w:rPr>
-          <w:rFonts w:ascii="Tahoma" w:eastAsia="Times New Roman" w:hAnsi="Tahoma" w:cs="Tahoma"/>
-          <w:i/>
-          <w:iCs/>
-          <w:color w:val="222222"/>
-          <w:sz w:val="24"/>
-          <w:szCs w:val="24"/>
-          <w:lang w:val="es-MX" w:eastAsia="es-MX"/>
-        </w:rPr>
-      </w:pPr>
-      <w:r>
-        <w:rPr>
-          <w:rFonts w:ascii="Tahoma" w:eastAsia="Times New Roman" w:hAnsi="Tahoma" w:cs="Tahoma"/>
-          <w:i/>
-          <w:iCs/>
-          <w:color w:val="222222"/>
-          <w:sz w:val="24"/>
-          <w:szCs w:val="24"/>
-          <w:highlight w:val="lightGray"/>
-          <w:lang w:val="es-MX" w:eastAsia="es-MX"/>
-        </w:rPr>
-        <w:lastRenderedPageBreak/>
-        <w:t>Resultado del Indicador</w:t>
-      </w:r>
-    </w:p>
-    <w:p>
-      <w:pPr>
-        <w:jc w:val="both"/>
-      </w:pPr>
-    </w:p>
-    <w:p>
-      <w:pPr>
-        <w:shd w:val="clear" w:color="auto" w:fill="FFFFFF"/>
-        <w:spacing w:after="0" w:line="240" w:lineRule="auto"/>
-        <w:rPr>
-          <w:rFonts w:ascii="Tahoma" w:eastAsia="Times New Roman" w:hAnsi="Tahoma" w:cs="Tahoma"/>
-          <w:i/>
-          <w:color w:val="222222"/>
-          <w:sz w:val="24"/>
-          <w:szCs w:val="24"/>
-          <w:lang w:val="es-MX" w:eastAsia="es-MX"/>
-        </w:rPr>
-      </w:pPr>
-      <w:r>
-        <w:rPr>
-          <w:rFonts w:ascii="Tahoma" w:eastAsia="Times New Roman" w:hAnsi="Tahoma" w:cs="Tahoma"/>
-          <w:i/>
-          <w:iCs/>
-          <w:color w:val="222222"/>
-          <w:sz w:val="24"/>
-          <w:szCs w:val="24"/>
-          <w:lang w:val="es-MX" w:eastAsia="es-MX"/>
-        </w:rPr>
-        <w:t xml:space="preserve">Ind 3 =  </w:t>
+      </w:pPr>
+    </w:p>
+    <w:p>
+      <w:pPr>
+        <w:shd w:val="clear" w:color="auto" w:fill="FFFFFF"/>
+        <w:spacing w:after="0" w:line="240" w:lineRule="auto"/>
+        <w:rPr>
+          <w:rFonts w:ascii="Tahoma" w:eastAsia="Times New Roman" w:hAnsi="Tahoma" w:cs="Tahoma"/>
+          <w:i/>
+          <w:color w:val="222222"/>
+          <w:sz w:val="24"/>
+          <w:szCs w:val="24"/>
+          <w:lang w:val="es-MX" w:eastAsia="es-MX"/>
+        </w:rPr>
+      </w:pPr>
+      <w:proofErr w:type="spellStart"/>
+      <w:r>
+        <w:rPr>
+          <w:rFonts w:ascii="Tahoma" w:eastAsia="Times New Roman" w:hAnsi="Tahoma" w:cs="Tahoma"/>
+          <w:i/>
+          <w:iCs/>
+          <w:color w:val="222222"/>
+          <w:sz w:val="24"/>
+          <w:szCs w:val="24"/>
+          <w:lang w:val="es-MX" w:eastAsia="es-MX"/>
+        </w:rPr>
+        <w:t>Ind</w:t>
+      </w:r>
+      <w:proofErr w:type="spellEnd"/>
+      <w:r>
+        <w:rPr>
+          <w:rFonts w:ascii="Tahoma" w:eastAsia="Times New Roman" w:hAnsi="Tahoma" w:cs="Tahoma"/>
+          <w:i/>
+          <w:iCs/>
+          <w:color w:val="222222"/>
+          <w:sz w:val="24"/>
+          <w:szCs w:val="24"/>
+          <w:lang w:val="es-MX" w:eastAsia="es-MX"/>
+        </w:rPr>
+        <w:t xml:space="preserve"> 3 =  </w:t>
       </w:r>
       <m:oMath>
         <m:f>
@@ -4088,7 +4036,7 @@
                 <w:szCs w:val="24"/>
                 <w:lang w:val="es-MX" w:eastAsia="es-MX"/>
               </w:rPr>
-              <m:t>3</m:t>
+              <m:t>38</m:t>
             </m:r>
             <m:r>
               <w:rPr>
@@ -4098,7 +4046,7 @@
                 <w:szCs w:val="24"/>
                 <w:lang w:val="es-MX" w:eastAsia="es-MX"/>
               </w:rPr>
-              <m:t>8336</m:t>
+              <m:t>284</m:t>
             </m:r>
           </m:num>
           <m:den>
@@ -4110,7 +4058,7 @@
                 <w:szCs w:val="24"/>
                 <w:lang w:val="es-MX" w:eastAsia="es-MX"/>
               </w:rPr>
-              <m:t>44</m:t>
+              <m:t>4</m:t>
             </m:r>
             <m:r>
               <w:rPr>
@@ -4120,7 +4068,7 @@
                 <w:szCs w:val="24"/>
                 <w:lang w:val="es-MX" w:eastAsia="es-MX"/>
               </w:rPr>
-              <m:t>733</m:t>
+              <m:t>3567</m:t>
             </m:r>
           </m:den>
         </m:f>
@@ -4155,6 +4103,7 @@
         <w:shd w:val="clear" w:color="auto" w:fill="FFFFFF"/>
         <w:spacing w:after="0" w:line="240" w:lineRule="auto"/>
       </w:pPr>
+      <w:proofErr w:type="spellStart"/>
       <w:r>
         <w:rPr>
           <w:rFonts w:ascii="Tahoma" w:eastAsia="Times New Roman" w:hAnsi="Tahoma" w:cs="Tahoma"/>
@@ -4165,8 +4114,9 @@
           <w:szCs w:val="24"/>
           <w:lang w:val="es-MX" w:eastAsia="es-MX"/>
         </w:rPr>
-        <w:t xml:space="preserve">Ind </w:t>
-      </w:r>
+        <w:t>Ind</w:t>
+      </w:r>
+      <w:proofErr w:type="spellEnd"/>
       <w:r>
         <w:rPr>
           <w:rFonts w:ascii="Tahoma" w:eastAsia="Times New Roman" w:hAnsi="Tahoma" w:cs="Tahoma"/>
@@ -4177,6 +4127,18 @@
           <w:szCs w:val="24"/>
           <w:lang w:val="es-MX" w:eastAsia="es-MX"/>
         </w:rPr>
+        <w:t xml:space="preserve"> </w:t>
+      </w:r>
+      <w:r>
+        <w:rPr>
+          <w:rFonts w:ascii="Tahoma" w:eastAsia="Times New Roman" w:hAnsi="Tahoma" w:cs="Tahoma"/>
+          <w:i/>
+          <w:iCs/>
+          <w:color w:val="FF0000"/>
+          <w:sz w:val="24"/>
+          <w:szCs w:val="24"/>
+          <w:lang w:val="es-MX" w:eastAsia="es-MX"/>
+        </w:rPr>
         <w:t>3</w:t>
       </w:r>
       <w:r>
@@ -4213,7 +4175,7 @@
           <w:szCs w:val="24"/>
           <w:lang w:val="es-MX" w:eastAsia="es-MX"/>
         </w:rPr>
-        <w:t>5</w:t>
+        <w:t>7</w:t>
       </w:r>
       <w:r>
         <w:rPr>
@@ -4263,7 +4225,7 @@
 </file>
 
 <file path=word/numbering.xml><?xml version="1.0" encoding="utf-8"?>
-<w:numbering xmlns:wpc="http://schemas.microsoft.com/office/word/2010/wordprocessingCanvas" xmlns:cx="http://schemas.microsoft.com/office/drawing/2014/chartex" xmlns:cx1="http://schemas.microsoft.com/office/drawing/2015/9/8/chartex" xmlns:cx2="http://schemas.microsoft.com/office/drawing/2015/10/21/chartex" xmlns:cx3="http://schemas.microsoft.com/office/drawing/2016/5/9/chartex" xmlns:cx4="http://schemas.microsoft.com/office/drawing/2016/5/10/chartex" xmlns:cx5="http://schemas.microsoft.com/office/drawing/2016/5/11/chartex" xmlns:cx6="http://schemas.microsoft.com/office/drawing/2016/5/12/chartex" xmlns:cx7="http://schemas.microsoft.com/office/drawing/2016/5/13/chartex" xmlns:cx8="http://schemas.microsoft.com/office/drawing/2016/5/14/chartex" xmlns:mc="http://schemas.openxmlformats.org/markup-compatibility/2006" xmlns:aink="http://schemas.microsoft.com/office/drawing/2016/ink" xmlns:am3d="http://schemas.microsoft.com/office/drawing/2017/model3d" xmlns:o="urn:schemas-microsoft-com:office:office" xmlns:oel="http://schemas.microsoft.com/office/2019/extlst" xmlns:r="http://schemas.openxmlformats.org/officeDocument/2006/relationships" xmlns:m="http://schemas.openxmlformats.org/officeDocument/2006/math" xmlns:v="urn:schemas-microsoft-com:vml" xmlns:wp14="http://schemas.microsoft.com/office/word/2010/wordprocessingDrawing" xmlns:wp="http://schemas.openxmlformats.org/drawingml/2006/wordprocessingDrawing" xmlns:w10="urn:schemas-microsoft-com:office:word" xmlns:w="http://schemas.openxmlformats.org/wordprocessingml/2006/main" xmlns:w14="http://schemas.microsoft.com/office/word/2010/wordml" xmlns:w15="http://schemas.microsoft.com/office/word/2012/wordml" xmlns:w16cex="http://schemas.microsoft.com/office/word/2018/wordml/cex" xmlns:w16cid="http://schemas.microsoft.com/office/word/2016/wordml/cid" xmlns:w16="http://schemas.microsoft.com/office/word/2018/wordml" xmlns:w16du="http://schemas.microsoft.com/office/word/2023/wordml/word16du" xmlns:w16sdtdh="http://schemas.microsoft.com/office/word/2020/wordml/sdtdatahash" xmlns:w16se="http://schemas.microsoft.com/office/word/2015/wordml/symex" xmlns:wpg="http://schemas.microsoft.com/office/word/2010/wordprocessingGroup" xmlns:wpi="http://schemas.microsoft.com/office/word/2010/wordprocessingInk" xmlns:wne="http://schemas.microsoft.com/office/word/2006/wordml" xmlns:wps="http://schemas.microsoft.com/office/word/2010/wordprocessingShape" mc:Ignorable="w14 w15 w16se w16cid w16 w16cex w16sdtdh w16du wp14">
+<w:numbering xmlns:wpc="http://schemas.microsoft.com/office/word/2010/wordprocessingCanvas" xmlns:cx="http://schemas.microsoft.com/office/drawing/2014/chartex" xmlns:cx1="http://schemas.microsoft.com/office/drawing/2015/9/8/chartex" xmlns:cx2="http://schemas.microsoft.com/office/drawing/2015/10/21/chartex" xmlns:cx3="http://schemas.microsoft.com/office/drawing/2016/5/9/chartex" xmlns:cx4="http://schemas.microsoft.com/office/drawing/2016/5/10/chartex" xmlns:cx5="http://schemas.microsoft.com/office/drawing/2016/5/11/chartex" xmlns:cx6="http://schemas.microsoft.com/office/drawing/2016/5/12/chartex" xmlns:cx7="http://schemas.microsoft.com/office/drawing/2016/5/13/chartex" xmlns:cx8="http://schemas.microsoft.com/office/drawing/2016/5/14/chartex" xmlns:mc="http://schemas.openxmlformats.org/markup-compatibility/2006" xmlns:aink="http://schemas.microsoft.com/office/drawing/2016/ink" xmlns:am3d="http://schemas.microsoft.com/office/drawing/2017/model3d" xmlns:o="urn:schemas-microsoft-com:office:office" xmlns:r="http://schemas.openxmlformats.org/officeDocument/2006/relationships" xmlns:m="http://schemas.openxmlformats.org/officeDocument/2006/math" xmlns:v="urn:schemas-microsoft-com:vml" xmlns:wp14="http://schemas.microsoft.com/office/word/2010/wordprocessingDrawing" xmlns:wp="http://schemas.openxmlformats.org/drawingml/2006/wordprocessingDrawing" xmlns:w10="urn:schemas-microsoft-com:office:word" xmlns:w="http://schemas.openxmlformats.org/wordprocessingml/2006/main" xmlns:w14="http://schemas.microsoft.com/office/word/2010/wordml" xmlns:w15="http://schemas.microsoft.com/office/word/2012/wordml" xmlns:w16cex="http://schemas.microsoft.com/office/word/2018/wordml/cex" xmlns:w16cid="http://schemas.microsoft.com/office/word/2016/wordml/cid" xmlns:w16="http://schemas.microsoft.com/office/word/2018/wordml" xmlns:w16sdtdh="http://schemas.microsoft.com/office/word/2020/wordml/sdtdatahash" xmlns:w16se="http://schemas.microsoft.com/office/word/2015/wordml/symex" xmlns:wpg="http://schemas.microsoft.com/office/word/2010/wordprocessingGroup" xmlns:wpi="http://schemas.microsoft.com/office/word/2010/wordprocessingInk" xmlns:wne="http://schemas.microsoft.com/office/word/2006/wordml" xmlns:wps="http://schemas.microsoft.com/office/word/2010/wordprocessingShape" mc:Ignorable="w14 w15 w16se w16cid w16 w16cex w16sdtdh wp14">
   <w:abstractNum w:abstractNumId="0" w15:restartNumberingAfterBreak="0">
     <w:nsid w:val="05B93E2F"/>
     <w:multiLevelType w:val="multilevel"/>
@@ -4711,20 +4673,20 @@
       </w:rPr>
     </w:lvl>
   </w:abstractNum>
-  <w:num w:numId="1" w16cid:durableId="44179645">
+  <w:num w:numId="1">
     <w:abstractNumId w:val="1"/>
   </w:num>
-  <w:num w:numId="2" w16cid:durableId="1547453746">
+  <w:num w:numId="2">
     <w:abstractNumId w:val="2"/>
   </w:num>
-  <w:num w:numId="3" w16cid:durableId="1831290608">
+  <w:num w:numId="3">
     <w:abstractNumId w:val="0"/>
   </w:num>
 </w:numbering>
 </file>
 
 <file path=word/styles.xml><?xml version="1.0" encoding="utf-8"?>
-<w:styles xmlns:mc="http://schemas.openxmlformats.org/markup-compatibility/2006" xmlns:r="http://schemas.openxmlformats.org/officeDocument/2006/relationships" xmlns:w="http://schemas.openxmlformats.org/wordprocessingml/2006/main" xmlns:w14="http://schemas.microsoft.com/office/word/2010/wordml" xmlns:w15="http://schemas.microsoft.com/office/word/2012/wordml" xmlns:w16cex="http://schemas.microsoft.com/office/word/2018/wordml/cex" xmlns:w16cid="http://schemas.microsoft.com/office/word/2016/wordml/cid" xmlns:w16="http://schemas.microsoft.com/office/word/2018/wordml" xmlns:w16du="http://schemas.microsoft.com/office/word/2023/wordml/word16du" xmlns:w16sdtdh="http://schemas.microsoft.com/office/word/2020/wordml/sdtdatahash" xmlns:w16se="http://schemas.microsoft.com/office/word/2015/wordml/symex" mc:Ignorable="w14 w15 w16se w16cid w16 w16cex w16sdtdh w16du">
+<w:styles xmlns:mc="http://schemas.openxmlformats.org/markup-compatibility/2006" xmlns:r="http://schemas.openxmlformats.org/officeDocument/2006/relationships" xmlns:w="http://schemas.openxmlformats.org/wordprocessingml/2006/main" xmlns:w14="http://schemas.microsoft.com/office/word/2010/wordml" xmlns:w15="http://schemas.microsoft.com/office/word/2012/wordml" xmlns:w16cex="http://schemas.microsoft.com/office/word/2018/wordml/cex" xmlns:w16cid="http://schemas.microsoft.com/office/word/2016/wordml/cid" xmlns:w16="http://schemas.microsoft.com/office/word/2018/wordml" xmlns:w16sdtdh="http://schemas.microsoft.com/office/word/2020/wordml/sdtdatahash" xmlns:w16se="http://schemas.microsoft.com/office/word/2015/wordml/symex" mc:Ignorable="w14 w15 w16se w16cid w16 w16cex w16sdtdh">
   <w:docDefaults>
     <w:rPrDefault>
       <w:rPr>

</xml_diff>